<commit_message>
Add comments to all classes
</commit_message>
<xml_diff>
--- a/Theory/My/TechnicalPart.docx
+++ b/Theory/My/TechnicalPart.docx
@@ -10373,7 +10373,6 @@
           <w:lang w:val="ru-RU"/>
         </w:rPr>
       </w:pPr>
-      <w:bookmarkStart w:id="10" w:name="_GoBack"/>
       <w:r>
         <w:rPr>
           <w:lang w:val="ru-RU"/>
@@ -10384,258 +10383,647 @@
     <w:p>
       <w:pPr>
         <w:pStyle w:val="Main"/>
+        <w:numPr>
+          <w:ilvl w:val="0"/>
+          <w:numId w:val="11"/>
+        </w:numPr>
+        <w:rPr>
+          <w:lang w:val="ru-RU"/>
+        </w:rPr>
       </w:pPr>
       <w:r>
         <w:t>Main</w:t>
       </w:r>
       <w:r>
-        <w:t xml:space="preserve"> – реалізовано головну форму програми, за допомогою якої користувач взаємодіє з програмою;</w:t>
+        <w:rPr>
+          <w:lang w:val="ru-RU"/>
+        </w:rPr>
+        <w:t xml:space="preserve"> – </w:t>
+      </w:r>
+      <w:proofErr w:type="spellStart"/>
+      <w:r>
+        <w:rPr>
+          <w:lang w:val="ru-RU"/>
+        </w:rPr>
+        <w:t>реалізовано</w:t>
+      </w:r>
+      <w:proofErr w:type="spellEnd"/>
+      <w:r>
+        <w:rPr>
+          <w:lang w:val="ru-RU"/>
+        </w:rPr>
+        <w:t xml:space="preserve"> </w:t>
+      </w:r>
+      <w:proofErr w:type="spellStart"/>
+      <w:r>
+        <w:rPr>
+          <w:lang w:val="ru-RU"/>
+        </w:rPr>
+        <w:t>головну</w:t>
+      </w:r>
+      <w:proofErr w:type="spellEnd"/>
+      <w:r>
+        <w:rPr>
+          <w:lang w:val="ru-RU"/>
+        </w:rPr>
+        <w:t xml:space="preserve"> форму </w:t>
+      </w:r>
+      <w:proofErr w:type="spellStart"/>
+      <w:r>
+        <w:rPr>
+          <w:lang w:val="ru-RU"/>
+        </w:rPr>
+        <w:t>програми</w:t>
+      </w:r>
+      <w:proofErr w:type="spellEnd"/>
+      <w:r>
+        <w:rPr>
+          <w:lang w:val="ru-RU"/>
+        </w:rPr>
+        <w:t xml:space="preserve">, за </w:t>
+      </w:r>
+      <w:proofErr w:type="spellStart"/>
+      <w:r>
+        <w:rPr>
+          <w:lang w:val="ru-RU"/>
+        </w:rPr>
+        <w:t>допомогою</w:t>
+      </w:r>
+      <w:proofErr w:type="spellEnd"/>
+      <w:r>
+        <w:rPr>
+          <w:lang w:val="ru-RU"/>
+        </w:rPr>
+        <w:t xml:space="preserve"> </w:t>
+      </w:r>
+      <w:proofErr w:type="spellStart"/>
+      <w:r>
+        <w:rPr>
+          <w:lang w:val="ru-RU"/>
+        </w:rPr>
+        <w:t>якої</w:t>
+      </w:r>
+      <w:proofErr w:type="spellEnd"/>
+      <w:r>
+        <w:rPr>
+          <w:lang w:val="ru-RU"/>
+        </w:rPr>
+        <w:t xml:space="preserve"> </w:t>
+      </w:r>
+      <w:proofErr w:type="spellStart"/>
+      <w:r>
+        <w:rPr>
+          <w:lang w:val="ru-RU"/>
+        </w:rPr>
+        <w:t>користувач</w:t>
+      </w:r>
+      <w:proofErr w:type="spellEnd"/>
+      <w:r>
+        <w:rPr>
+          <w:lang w:val="ru-RU"/>
+        </w:rPr>
+        <w:t xml:space="preserve"> </w:t>
+      </w:r>
+      <w:proofErr w:type="spellStart"/>
+      <w:r>
+        <w:rPr>
+          <w:lang w:val="ru-RU"/>
+        </w:rPr>
+        <w:t>взаємодіє</w:t>
+      </w:r>
+      <w:proofErr w:type="spellEnd"/>
+      <w:r>
+        <w:rPr>
+          <w:lang w:val="ru-RU"/>
+        </w:rPr>
+        <w:t xml:space="preserve"> з </w:t>
+      </w:r>
+      <w:proofErr w:type="spellStart"/>
+      <w:r>
+        <w:rPr>
+          <w:lang w:val="ru-RU"/>
+        </w:rPr>
+        <w:t>програмою</w:t>
+      </w:r>
+      <w:proofErr w:type="spellEnd"/>
+      <w:r>
+        <w:rPr>
+          <w:lang w:val="ru-RU"/>
+        </w:rPr>
+        <w:t>;</w:t>
       </w:r>
     </w:p>
     <w:p>
       <w:pPr>
         <w:pStyle w:val="Main"/>
-      </w:pPr>
-      <w:r>
-        <w:t>Authorization</w:t>
-      </w:r>
-      <w:r>
-        <w:t xml:space="preserve"> – модуль, </w:t>
-      </w:r>
-      <w:r>
-        <w:t>в якому реалізовано форму для взаємодії з системою авторизації.</w:t>
+        <w:numPr>
+          <w:ilvl w:val="0"/>
+          <w:numId w:val="11"/>
+        </w:numPr>
+        <w:rPr>
+          <w:lang w:val="uk-UA"/>
+        </w:rPr>
+      </w:pPr>
+      <w:proofErr w:type="spellStart"/>
+      <w:r>
+        <w:t>MathParser</w:t>
+      </w:r>
+      <w:proofErr w:type="spellEnd"/>
+      <w:r>
+        <w:rPr>
+          <w:lang w:val="ru-RU"/>
+        </w:rPr>
+        <w:t xml:space="preserve"> – </w:t>
+      </w:r>
+      <w:r>
+        <w:rPr>
+          <w:lang w:val="uk-UA"/>
+        </w:rPr>
+        <w:t>клас</w:t>
+      </w:r>
+      <w:r>
+        <w:rPr>
+          <w:lang w:val="ru-RU"/>
+        </w:rPr>
+        <w:t xml:space="preserve">, в </w:t>
+      </w:r>
+      <w:proofErr w:type="spellStart"/>
+      <w:r>
+        <w:rPr>
+          <w:lang w:val="ru-RU"/>
+        </w:rPr>
+        <w:t>якому</w:t>
+      </w:r>
+      <w:proofErr w:type="spellEnd"/>
+      <w:r>
+        <w:rPr>
+          <w:lang w:val="ru-RU"/>
+        </w:rPr>
+        <w:t xml:space="preserve"> </w:t>
+      </w:r>
+      <w:proofErr w:type="spellStart"/>
+      <w:r>
+        <w:rPr>
+          <w:lang w:val="ru-RU"/>
+        </w:rPr>
+        <w:t>реалізовано</w:t>
+      </w:r>
+      <w:proofErr w:type="spellEnd"/>
+      <w:r>
+        <w:rPr>
+          <w:lang w:val="ru-RU"/>
+        </w:rPr>
+        <w:t xml:space="preserve"> </w:t>
+      </w:r>
+      <w:r>
+        <w:rPr>
+          <w:lang w:val="uk-UA"/>
+        </w:rPr>
+        <w:t>аналіз символьного рядка для обрахунку результату методом рекурсивного спуску;</w:t>
       </w:r>
     </w:p>
     <w:p>
       <w:pPr>
         <w:pStyle w:val="Main"/>
-      </w:pPr>
-      <w:proofErr w:type="spellStart"/>
-      <w:r>
-        <w:t>NewUserForm</w:t>
-      </w:r>
-      <w:proofErr w:type="spellEnd"/>
-      <w:r>
-        <w:t xml:space="preserve"> – модуль, де реалізовано форму для додавання до </w:t>
-      </w:r>
-      <w:r>
-        <w:t>бази нового користувача</w:t>
-      </w:r>
-      <w:r>
+        <w:numPr>
+          <w:ilvl w:val="0"/>
+          <w:numId w:val="11"/>
+        </w:numPr>
+        <w:rPr>
+          <w:lang w:val="uk-UA"/>
+        </w:rPr>
+      </w:pPr>
+      <w:proofErr w:type="spellStart"/>
+      <w:r>
+        <w:t>ParserResult</w:t>
+      </w:r>
+      <w:proofErr w:type="spellEnd"/>
+      <w:r>
+        <w:rPr>
+          <w:lang w:val="uk-UA"/>
+        </w:rPr>
+        <w:t xml:space="preserve"> – </w:t>
+      </w:r>
+      <w:r>
+        <w:rPr>
+          <w:lang w:val="uk-UA"/>
+        </w:rPr>
+        <w:t>клас</w:t>
+      </w:r>
+      <w:r>
+        <w:rPr>
+          <w:lang w:val="uk-UA"/>
+        </w:rPr>
+        <w:t xml:space="preserve">, де </w:t>
+      </w:r>
+      <w:r>
+        <w:rPr>
+          <w:lang w:val="uk-UA"/>
+        </w:rPr>
+        <w:t xml:space="preserve">зберігається результат дій з </w:t>
+      </w:r>
+      <w:proofErr w:type="spellStart"/>
+      <w:r>
+        <w:rPr>
+          <w:lang w:val="uk-UA"/>
+        </w:rPr>
+        <w:t>парсером</w:t>
+      </w:r>
+      <w:proofErr w:type="spellEnd"/>
+      <w:r>
+        <w:rPr>
+          <w:lang w:val="uk-UA"/>
+        </w:rPr>
+        <w:t>, а саме частина рядка, яку вже проаналізували і решту рядку</w:t>
+      </w:r>
+      <w:r>
+        <w:rPr>
+          <w:lang w:val="uk-UA"/>
+        </w:rPr>
         <w:t>;</w:t>
       </w:r>
     </w:p>
     <w:p>
       <w:pPr>
         <w:pStyle w:val="Main"/>
-      </w:pPr>
-      <w:r>
-        <w:t>Properties</w:t>
-      </w:r>
-      <w:r>
-        <w:t xml:space="preserve"> – модуль, в якому реалізовано форму для перегляду </w:t>
-      </w:r>
-      <w:r>
-        <w:t>і зміни налаштувань</w:t>
-      </w:r>
-      <w:r>
+        <w:numPr>
+          <w:ilvl w:val="0"/>
+          <w:numId w:val="11"/>
+        </w:numPr>
+        <w:rPr>
+          <w:lang w:val="uk-UA"/>
+        </w:rPr>
+      </w:pPr>
+      <w:r>
+        <w:t>Extreme</w:t>
+      </w:r>
+      <w:r>
+        <w:rPr>
+          <w:lang w:val="uk-UA"/>
+        </w:rPr>
+        <w:t xml:space="preserve"> – </w:t>
+      </w:r>
+      <w:r>
+        <w:rPr>
+          <w:lang w:val="uk-UA"/>
+        </w:rPr>
+        <w:t>клас</w:t>
+      </w:r>
+      <w:r>
+        <w:rPr>
+          <w:lang w:val="uk-UA"/>
+        </w:rPr>
+        <w:t xml:space="preserve">, в якому реалізовано </w:t>
+      </w:r>
+      <w:r>
+        <w:rPr>
+          <w:lang w:val="uk-UA"/>
+        </w:rPr>
+        <w:t>алгоритм пошуку похідної функції в точці, а також аналіз значень функції, де похідна дорівнює нулю і пошук максимуму та мінімуму</w:t>
+      </w:r>
+      <w:r>
+        <w:rPr>
+          <w:lang w:val="uk-UA"/>
+        </w:rPr>
         <w:t>;</w:t>
       </w:r>
     </w:p>
     <w:p>
       <w:pPr>
         <w:pStyle w:val="Main"/>
-      </w:pPr>
-      <w:proofErr w:type="spellStart"/>
-      <w:r>
-        <w:t>TestChoise</w:t>
-      </w:r>
-      <w:proofErr w:type="spellEnd"/>
-      <w:r>
+        <w:numPr>
+          <w:ilvl w:val="0"/>
+          <w:numId w:val="11"/>
+        </w:numPr>
+        <w:rPr>
+          <w:lang w:val="uk-UA"/>
+        </w:rPr>
+      </w:pPr>
+      <w:proofErr w:type="spellStart"/>
+      <w:r>
+        <w:t>GoldenSection</w:t>
+      </w:r>
+      <w:proofErr w:type="spellEnd"/>
+      <w:r>
+        <w:rPr>
+          <w:lang w:val="uk-UA"/>
+        </w:rPr>
         <w:t xml:space="preserve"> – </w:t>
       </w:r>
       <w:r>
-        <w:t>модуль</w:t>
-      </w:r>
-      <w:proofErr w:type="gramStart"/>
-      <w:r>
-        <w:t>,  в</w:t>
-      </w:r>
-      <w:proofErr w:type="gramEnd"/>
-      <w:r>
-        <w:t xml:space="preserve"> якому реалізовано форму вибору тесту для проходження тестування</w:t>
-      </w:r>
-      <w:r>
+        <w:rPr>
+          <w:lang w:val="uk-UA"/>
+        </w:rPr>
+        <w:t>клас</w:t>
+      </w:r>
+      <w:r>
+        <w:rPr>
+          <w:lang w:val="uk-UA"/>
+        </w:rPr>
+        <w:t xml:space="preserve">,  в якому реалізовано </w:t>
+      </w:r>
+      <w:r>
+        <w:rPr>
+          <w:lang w:val="uk-UA"/>
+        </w:rPr>
+        <w:t xml:space="preserve">алгоритм пошуку максимуму та мінімуму функції </w:t>
+      </w:r>
+      <w:r>
+        <w:rPr>
+          <w:lang w:val="uk-UA"/>
+        </w:rPr>
+        <w:t>методом золотого січення</w:t>
+      </w:r>
+      <w:r>
+        <w:rPr>
+          <w:lang w:val="uk-UA"/>
+        </w:rPr>
         <w:t>;</w:t>
       </w:r>
     </w:p>
     <w:p>
       <w:pPr>
         <w:pStyle w:val="Main"/>
-      </w:pPr>
-      <w:r>
-        <w:t>Test</w:t>
-      </w:r>
-      <w:r>
-        <w:t xml:space="preserve"> </w:t>
-      </w:r>
-      <w:r>
-        <w:t>–</w:t>
-      </w:r>
-      <w:r>
-        <w:t xml:space="preserve"> </w:t>
-      </w:r>
-      <w:r>
-        <w:t>модуль, в якому реалізовано форму для проходження тестування</w:t>
-      </w:r>
-      <w:r>
+        <w:numPr>
+          <w:ilvl w:val="0"/>
+          <w:numId w:val="11"/>
+        </w:numPr>
+        <w:rPr>
+          <w:lang w:val="ru-RU"/>
+        </w:rPr>
+      </w:pPr>
+      <w:proofErr w:type="spellStart"/>
+      <w:r>
+        <w:t>MaxMinResult</w:t>
+      </w:r>
+      <w:proofErr w:type="spellEnd"/>
+      <w:r>
+        <w:rPr>
+          <w:lang w:val="ru-RU"/>
+        </w:rPr>
+        <w:t xml:space="preserve"> – </w:t>
+      </w:r>
+      <w:proofErr w:type="spellStart"/>
+      <w:r>
+        <w:rPr>
+          <w:lang w:val="ru-RU"/>
+        </w:rPr>
+        <w:t>клас</w:t>
+      </w:r>
+      <w:proofErr w:type="spellEnd"/>
+      <w:r>
+        <w:rPr>
+          <w:lang w:val="ru-RU"/>
+        </w:rPr>
+        <w:t xml:space="preserve">, в </w:t>
+      </w:r>
+      <w:proofErr w:type="spellStart"/>
+      <w:r>
+        <w:rPr>
+          <w:lang w:val="ru-RU"/>
+        </w:rPr>
+        <w:t>якому</w:t>
+      </w:r>
+      <w:proofErr w:type="spellEnd"/>
+      <w:r>
+        <w:rPr>
+          <w:lang w:val="ru-RU"/>
+        </w:rPr>
+        <w:t xml:space="preserve"> </w:t>
+      </w:r>
+      <w:proofErr w:type="spellStart"/>
+      <w:r>
+        <w:rPr>
+          <w:lang w:val="ru-RU"/>
+        </w:rPr>
+        <w:t>зберігаються</w:t>
+      </w:r>
+      <w:proofErr w:type="spellEnd"/>
+      <w:r>
+        <w:rPr>
+          <w:lang w:val="ru-RU"/>
+        </w:rPr>
+        <w:t xml:space="preserve"> </w:t>
+      </w:r>
+      <w:proofErr w:type="spellStart"/>
+      <w:r>
+        <w:rPr>
+          <w:lang w:val="ru-RU"/>
+        </w:rPr>
+        <w:t>результати</w:t>
+      </w:r>
+      <w:proofErr w:type="spellEnd"/>
+      <w:r>
+        <w:rPr>
+          <w:lang w:val="ru-RU"/>
+        </w:rPr>
+        <w:t xml:space="preserve"> </w:t>
+      </w:r>
+      <w:proofErr w:type="spellStart"/>
+      <w:r>
+        <w:rPr>
+          <w:lang w:val="ru-RU"/>
+        </w:rPr>
+        <w:t>пошуку</w:t>
+      </w:r>
+      <w:proofErr w:type="spellEnd"/>
+      <w:r>
+        <w:rPr>
+          <w:lang w:val="ru-RU"/>
+        </w:rPr>
+        <w:t xml:space="preserve"> максимального та </w:t>
+      </w:r>
+      <w:proofErr w:type="spellStart"/>
+      <w:r>
+        <w:rPr>
+          <w:lang w:val="ru-RU"/>
+        </w:rPr>
+        <w:t>мінімального</w:t>
+      </w:r>
+      <w:proofErr w:type="spellEnd"/>
+      <w:r>
+        <w:rPr>
+          <w:lang w:val="ru-RU"/>
+        </w:rPr>
+        <w:t xml:space="preserve"> </w:t>
+      </w:r>
+      <w:proofErr w:type="spellStart"/>
+      <w:r>
+        <w:rPr>
+          <w:lang w:val="ru-RU"/>
+        </w:rPr>
+        <w:t>значення</w:t>
+      </w:r>
+      <w:proofErr w:type="spellEnd"/>
+      <w:r>
+        <w:rPr>
+          <w:lang w:val="ru-RU"/>
+        </w:rPr>
+        <w:t xml:space="preserve"> </w:t>
+      </w:r>
+      <w:proofErr w:type="spellStart"/>
+      <w:r>
+        <w:rPr>
+          <w:lang w:val="ru-RU"/>
+        </w:rPr>
+        <w:t>функцій</w:t>
+      </w:r>
+      <w:proofErr w:type="spellEnd"/>
+      <w:r>
+        <w:rPr>
+          <w:lang w:val="ru-RU"/>
+        </w:rPr>
         <w:t>;</w:t>
       </w:r>
     </w:p>
     <w:p>
       <w:pPr>
         <w:pStyle w:val="Main"/>
-      </w:pPr>
-      <w:proofErr w:type="spellStart"/>
-      <w:r>
-        <w:t>TestRedactor</w:t>
-      </w:r>
-      <w:proofErr w:type="spellEnd"/>
-      <w:r>
-        <w:t xml:space="preserve"> – модуль, в якому реалізовано форму для </w:t>
-      </w:r>
-      <w:r>
-        <w:t>створення та редагування тестів</w:t>
-      </w:r>
-      <w:r>
+        <w:numPr>
+          <w:ilvl w:val="0"/>
+          <w:numId w:val="11"/>
+        </w:numPr>
+        <w:rPr>
+          <w:lang w:val="ru-RU"/>
+        </w:rPr>
+      </w:pPr>
+      <w:proofErr w:type="spellStart"/>
+      <w:r>
+        <w:t>MyConvert</w:t>
+      </w:r>
+      <w:proofErr w:type="spellEnd"/>
+      <w:r>
+        <w:rPr>
+          <w:lang w:val="ru-RU"/>
+        </w:rPr>
+        <w:t xml:space="preserve"> – </w:t>
+      </w:r>
+      <w:proofErr w:type="spellStart"/>
+      <w:r>
+        <w:rPr>
+          <w:lang w:val="ru-RU"/>
+        </w:rPr>
+        <w:t>клас</w:t>
+      </w:r>
+      <w:proofErr w:type="spellEnd"/>
+      <w:r>
+        <w:rPr>
+          <w:lang w:val="ru-RU"/>
+        </w:rPr>
+        <w:t xml:space="preserve">, в </w:t>
+      </w:r>
+      <w:proofErr w:type="spellStart"/>
+      <w:r>
+        <w:rPr>
+          <w:lang w:val="ru-RU"/>
+        </w:rPr>
+        <w:t>якому</w:t>
+      </w:r>
+      <w:proofErr w:type="spellEnd"/>
+      <w:r>
+        <w:rPr>
+          <w:lang w:val="ru-RU"/>
+        </w:rPr>
+        <w:t xml:space="preserve"> </w:t>
+      </w:r>
+      <w:proofErr w:type="spellStart"/>
+      <w:r>
+        <w:rPr>
+          <w:lang w:val="ru-RU"/>
+        </w:rPr>
+        <w:t>реалізовано</w:t>
+      </w:r>
+      <w:proofErr w:type="spellEnd"/>
+      <w:r>
+        <w:rPr>
+          <w:lang w:val="ru-RU"/>
+        </w:rPr>
+        <w:t xml:space="preserve"> </w:t>
+      </w:r>
+      <w:proofErr w:type="spellStart"/>
+      <w:r>
+        <w:rPr>
+          <w:lang w:val="ru-RU"/>
+        </w:rPr>
+        <w:t>переведення</w:t>
+      </w:r>
+      <w:proofErr w:type="spellEnd"/>
+      <w:r>
+        <w:rPr>
+          <w:lang w:val="ru-RU"/>
+        </w:rPr>
+        <w:t xml:space="preserve"> </w:t>
+      </w:r>
+      <w:proofErr w:type="spellStart"/>
+      <w:r>
+        <w:rPr>
+          <w:lang w:val="ru-RU"/>
+        </w:rPr>
+        <w:t>типів</w:t>
+      </w:r>
+      <w:proofErr w:type="spellEnd"/>
+      <w:r>
+        <w:rPr>
+          <w:lang w:val="ru-RU"/>
+        </w:rPr>
+        <w:t xml:space="preserve">, таких як </w:t>
+      </w:r>
+      <w:r>
+        <w:t>string</w:t>
+      </w:r>
+      <w:r>
+        <w:rPr>
+          <w:lang w:val="ru-RU"/>
+        </w:rPr>
+        <w:t xml:space="preserve">, </w:t>
+      </w:r>
+      <w:r>
+        <w:t>System</w:t>
+      </w:r>
+      <w:r>
+        <w:rPr>
+          <w:lang w:val="ru-RU"/>
+        </w:rPr>
+        <w:t xml:space="preserve">:: </w:t>
+      </w:r>
+      <w:r>
+        <w:t>String</w:t>
+      </w:r>
+      <w:r>
+        <w:rPr>
+          <w:lang w:val="ru-RU"/>
+        </w:rPr>
+        <w:t>^</w:t>
+      </w:r>
+      <w:r>
+        <w:rPr>
+          <w:lang w:val="ru-RU"/>
+        </w:rPr>
+        <w:t xml:space="preserve"> та</w:t>
+      </w:r>
+      <w:r>
+        <w:rPr>
+          <w:lang w:val="ru-RU"/>
+        </w:rPr>
+        <w:t xml:space="preserve"> </w:t>
+      </w:r>
+      <w:r>
+        <w:t>double</w:t>
+      </w:r>
+      <w:r>
+        <w:rPr>
+          <w:lang w:val="ru-RU"/>
+        </w:rPr>
         <w:t>;</w:t>
       </w:r>
     </w:p>
     <w:p>
       <w:pPr>
         <w:pStyle w:val="Main"/>
-      </w:pPr>
-      <w:r>
-        <w:t>DB</w:t>
-      </w:r>
-      <w:r>
-        <w:t>_</w:t>
-      </w:r>
-      <w:r>
-        <w:t>Ctrl</w:t>
-      </w:r>
-      <w:r>
-        <w:t>2</w:t>
-      </w:r>
-      <w:r>
-        <w:t xml:space="preserve"> – модуль, в якому реалізовано клас </w:t>
-      </w:r>
-      <w:proofErr w:type="spellStart"/>
-      <w:r>
-        <w:t>SQliteDB</w:t>
-      </w:r>
-      <w:proofErr w:type="spellEnd"/>
-      <w:r>
-        <w:t xml:space="preserve">_Controller2, </w:t>
-      </w:r>
-      <w:r>
-        <w:t>який дозволяє взаємодіяти з базою даних SQLite</w:t>
-      </w:r>
-      <w:r>
-        <w:t>3</w:t>
-      </w:r>
-      <w:r>
-        <w:t>;</w:t>
-      </w:r>
-    </w:p>
-    <w:p>
-      <w:pPr>
-        <w:pStyle w:val="Main"/>
-      </w:pPr>
-      <w:proofErr w:type="spellStart"/>
-      <w:r>
-        <w:lastRenderedPageBreak/>
-        <w:t>TestGeneral</w:t>
-      </w:r>
-      <w:proofErr w:type="spellEnd"/>
-      <w:r>
-        <w:t xml:space="preserve"> – модуль, в якому реалізовано клас</w:t>
-      </w:r>
-      <w:r>
-        <w:t xml:space="preserve"> </w:t>
-      </w:r>
-      <w:proofErr w:type="spellStart"/>
-      <w:r>
-        <w:t>TestGeneral</w:t>
-      </w:r>
-      <w:proofErr w:type="spellEnd"/>
-      <w:r>
-        <w:t xml:space="preserve">, </w:t>
-      </w:r>
-      <w:r>
-        <w:t xml:space="preserve">який займається обробкою </w:t>
-      </w:r>
-      <w:proofErr w:type="gramStart"/>
-      <w:r>
-        <w:t>тестів</w:t>
-      </w:r>
-      <w:r>
-        <w:t xml:space="preserve"> </w:t>
-      </w:r>
-      <w:r>
-        <w:t>;</w:t>
-      </w:r>
-      <w:proofErr w:type="gramEnd"/>
-    </w:p>
-    <w:p>
-      <w:pPr>
-        <w:pStyle w:val="Main"/>
-      </w:pPr>
-      <w:r>
-        <w:t>Users</w:t>
-      </w:r>
-      <w:r>
-        <w:t xml:space="preserve"> – модуль, в якому </w:t>
-      </w:r>
-      <w:r>
-        <w:t xml:space="preserve">клас </w:t>
-      </w:r>
-      <w:proofErr w:type="spellStart"/>
-      <w:r>
-        <w:t>User</w:t>
-      </w:r>
-      <w:proofErr w:type="spellEnd"/>
-      <w:r>
-        <w:t>, що дозволяє працювати з користувачами у системі</w:t>
-      </w:r>
-      <w:r>
-        <w:t>;</w:t>
-      </w:r>
-    </w:p>
-    <w:bookmarkEnd w:id="10"/>
-    <w:p>
-      <w:pPr>
-        <w:pStyle w:val="Title2"/>
-        <w:rPr>
-          <w:rStyle w:val="Title20"/>
-          <w:b/>
-          <w:lang w:val="uk-UA"/>
-        </w:rPr>
-      </w:pPr>
-    </w:p>
-    <w:p>
-      <w:pPr>
-        <w:pStyle w:val="Main"/>
-        <w:rPr>
-          <w:lang w:val="uk-UA"/>
-        </w:rPr>
-      </w:pPr>
-    </w:p>
-    <w:p>
-      <w:pPr>
-        <w:spacing w:after="200" w:line="276" w:lineRule="auto"/>
-        <w:ind w:firstLine="0"/>
-        <w:jc w:val="left"/>
+        <w:numPr>
+          <w:ilvl w:val="0"/>
+          <w:numId w:val="11"/>
+        </w:numPr>
         <w:rPr>
           <w:rFonts w:eastAsiaTheme="majorEastAsia"/>
           <w:b/>
@@ -10645,6 +11033,87 @@
           <w:lang w:val="uk-UA"/>
         </w:rPr>
       </w:pPr>
+      <w:proofErr w:type="spellStart"/>
+      <w:r>
+        <w:t>MyExceptions</w:t>
+      </w:r>
+      <w:proofErr w:type="spellEnd"/>
+      <w:r>
+        <w:rPr>
+          <w:lang w:val="ru-RU"/>
+        </w:rPr>
+        <w:t xml:space="preserve"> – </w:t>
+      </w:r>
+      <w:r>
+        <w:rPr>
+          <w:lang w:val="ru-RU"/>
+        </w:rPr>
+        <w:t>клас</w:t>
+      </w:r>
+      <w:bookmarkStart w:id="10" w:name="_GoBack"/>
+      <w:bookmarkEnd w:id="10"/>
+      <w:r>
+        <w:rPr>
+          <w:lang w:val="ru-RU"/>
+        </w:rPr>
+        <w:t xml:space="preserve">, в </w:t>
+      </w:r>
+      <w:proofErr w:type="spellStart"/>
+      <w:r>
+        <w:rPr>
+          <w:lang w:val="ru-RU"/>
+        </w:rPr>
+        <w:t>якому</w:t>
+      </w:r>
+      <w:proofErr w:type="spellEnd"/>
+      <w:r>
+        <w:rPr>
+          <w:lang w:val="ru-RU"/>
+        </w:rPr>
+        <w:t xml:space="preserve"> </w:t>
+      </w:r>
+      <w:proofErr w:type="spellStart"/>
+      <w:r>
+        <w:rPr>
+          <w:lang w:val="ru-RU"/>
+        </w:rPr>
+        <w:t>реалізовано</w:t>
+      </w:r>
+      <w:proofErr w:type="spellEnd"/>
+      <w:r>
+        <w:rPr>
+          <w:lang w:val="ru-RU"/>
+        </w:rPr>
+        <w:t xml:space="preserve"> </w:t>
+      </w:r>
+      <w:proofErr w:type="spellStart"/>
+      <w:r>
+        <w:rPr>
+          <w:lang w:val="ru-RU"/>
+        </w:rPr>
+        <w:t>виключні</w:t>
+      </w:r>
+      <w:proofErr w:type="spellEnd"/>
+      <w:r>
+        <w:rPr>
+          <w:lang w:val="ru-RU"/>
+        </w:rPr>
+        <w:t xml:space="preserve"> </w:t>
+      </w:r>
+      <w:proofErr w:type="spellStart"/>
+      <w:r>
+        <w:rPr>
+          <w:lang w:val="ru-RU"/>
+        </w:rPr>
+        <w:t>ситуації</w:t>
+      </w:r>
+      <w:proofErr w:type="spellEnd"/>
+      <w:r>
+        <w:rPr>
+          <w:lang w:val="ru-RU"/>
+        </w:rPr>
+        <w:t>;</w:t>
+      </w:r>
       <w:r>
         <w:rPr>
           <w:lang w:val="uk-UA"/>
@@ -10760,9 +11229,790 @@
       <w:pPr>
         <w:pStyle w:val="Main"/>
         <w:rPr>
+          <w:lang w:val="ru-RU"/>
+        </w:rPr>
+      </w:pPr>
+      <w:r>
+        <w:rPr>
           <w:lang w:val="uk-UA"/>
         </w:rPr>
-      </w:pPr>
+        <w:t xml:space="preserve">Розробка програмного забезпечення здійснена в середовищі </w:t>
+      </w:r>
+      <w:r>
+        <w:t>Visual</w:t>
+      </w:r>
+      <w:r>
+        <w:rPr>
+          <w:lang w:val="ru-RU"/>
+        </w:rPr>
+        <w:t xml:space="preserve"> </w:t>
+      </w:r>
+      <w:r>
+        <w:t>Studio</w:t>
+      </w:r>
+      <w:r>
+        <w:rPr>
+          <w:lang w:val="ru-RU"/>
+        </w:rPr>
+        <w:t xml:space="preserve"> 2013 </w:t>
+      </w:r>
+      <w:r>
+        <w:t>C</w:t>
+      </w:r>
+      <w:r>
+        <w:rPr>
+          <w:lang w:val="uk-UA"/>
+        </w:rPr>
+        <w:t xml:space="preserve">++. </w:t>
+      </w:r>
+      <w:r>
+        <w:rPr>
+          <w:lang w:val="ru-RU"/>
+        </w:rPr>
+        <w:t xml:space="preserve">Дане </w:t>
+      </w:r>
+      <w:proofErr w:type="spellStart"/>
+      <w:r>
+        <w:rPr>
+          <w:lang w:val="ru-RU"/>
+        </w:rPr>
+        <w:t>інтегроване</w:t>
+      </w:r>
+      <w:proofErr w:type="spellEnd"/>
+      <w:r>
+        <w:rPr>
+          <w:lang w:val="ru-RU"/>
+        </w:rPr>
+        <w:t xml:space="preserve"> </w:t>
+      </w:r>
+      <w:proofErr w:type="spellStart"/>
+      <w:r>
+        <w:rPr>
+          <w:lang w:val="ru-RU"/>
+        </w:rPr>
+        <w:t>середовище</w:t>
+      </w:r>
+      <w:proofErr w:type="spellEnd"/>
+      <w:r>
+        <w:rPr>
+          <w:lang w:val="ru-RU"/>
+        </w:rPr>
+        <w:t xml:space="preserve"> </w:t>
+      </w:r>
+      <w:proofErr w:type="spellStart"/>
+      <w:r>
+        <w:rPr>
+          <w:lang w:val="ru-RU"/>
+        </w:rPr>
+        <w:t>розробки</w:t>
+      </w:r>
+      <w:proofErr w:type="spellEnd"/>
+      <w:r>
+        <w:rPr>
+          <w:lang w:val="ru-RU"/>
+        </w:rPr>
+        <w:t xml:space="preserve"> – </w:t>
+      </w:r>
+      <w:proofErr w:type="spellStart"/>
+      <w:r>
+        <w:rPr>
+          <w:lang w:val="ru-RU"/>
+        </w:rPr>
+        <w:t>зручний</w:t>
+      </w:r>
+      <w:proofErr w:type="spellEnd"/>
+      <w:r>
+        <w:rPr>
+          <w:lang w:val="ru-RU"/>
+        </w:rPr>
+        <w:t xml:space="preserve"> </w:t>
+      </w:r>
+      <w:proofErr w:type="spellStart"/>
+      <w:r>
+        <w:rPr>
+          <w:lang w:val="ru-RU"/>
+        </w:rPr>
+        <w:t>засіб</w:t>
+      </w:r>
+      <w:proofErr w:type="spellEnd"/>
+      <w:r>
+        <w:rPr>
+          <w:lang w:val="ru-RU"/>
+        </w:rPr>
+        <w:t xml:space="preserve"> </w:t>
+      </w:r>
+      <w:proofErr w:type="spellStart"/>
+      <w:r>
+        <w:rPr>
+          <w:lang w:val="ru-RU"/>
+        </w:rPr>
+        <w:t>розробки</w:t>
+      </w:r>
+      <w:proofErr w:type="spellEnd"/>
+      <w:r>
+        <w:rPr>
+          <w:lang w:val="ru-RU"/>
+        </w:rPr>
+        <w:t xml:space="preserve"> </w:t>
+      </w:r>
+      <w:proofErr w:type="spellStart"/>
+      <w:r>
+        <w:rPr>
+          <w:lang w:val="ru-RU"/>
+        </w:rPr>
+        <w:t>віконних</w:t>
+      </w:r>
+      <w:proofErr w:type="spellEnd"/>
+      <w:r>
+        <w:rPr>
+          <w:lang w:val="ru-RU"/>
+        </w:rPr>
+        <w:t xml:space="preserve"> </w:t>
+      </w:r>
+      <w:proofErr w:type="spellStart"/>
+      <w:r>
+        <w:rPr>
+          <w:lang w:val="ru-RU"/>
+        </w:rPr>
+        <w:t>програм</w:t>
+      </w:r>
+      <w:proofErr w:type="spellEnd"/>
+      <w:r>
+        <w:rPr>
+          <w:lang w:val="ru-RU"/>
+        </w:rPr>
+        <w:t xml:space="preserve"> для </w:t>
+      </w:r>
+      <w:proofErr w:type="spellStart"/>
+      <w:r>
+        <w:rPr>
+          <w:lang w:val="ru-RU"/>
+        </w:rPr>
+        <w:t>операційної</w:t>
+      </w:r>
+      <w:proofErr w:type="spellEnd"/>
+      <w:r>
+        <w:rPr>
+          <w:lang w:val="ru-RU"/>
+        </w:rPr>
+        <w:t xml:space="preserve"> </w:t>
+      </w:r>
+      <w:proofErr w:type="spellStart"/>
+      <w:r>
+        <w:rPr>
+          <w:lang w:val="ru-RU"/>
+        </w:rPr>
+        <w:t>системи</w:t>
+      </w:r>
+      <w:proofErr w:type="spellEnd"/>
+      <w:r>
+        <w:rPr>
+          <w:lang w:val="ru-RU"/>
+        </w:rPr>
+        <w:t xml:space="preserve"> </w:t>
+      </w:r>
+      <w:r>
+        <w:t>Windows</w:t>
+      </w:r>
+      <w:r>
+        <w:rPr>
+          <w:lang w:val="ru-RU"/>
+        </w:rPr>
+        <w:t xml:space="preserve"> </w:t>
+      </w:r>
+      <w:r>
+        <w:t>XP</w:t>
+      </w:r>
+      <w:r>
+        <w:rPr>
+          <w:lang w:val="ru-RU"/>
+        </w:rPr>
+        <w:t xml:space="preserve">/7. В </w:t>
+      </w:r>
+      <w:proofErr w:type="spellStart"/>
+      <w:r>
+        <w:rPr>
+          <w:lang w:val="ru-RU"/>
+        </w:rPr>
+        <w:t>ньому</w:t>
+      </w:r>
+      <w:proofErr w:type="spellEnd"/>
+      <w:r>
+        <w:rPr>
+          <w:lang w:val="ru-RU"/>
+        </w:rPr>
+        <w:t xml:space="preserve"> </w:t>
+      </w:r>
+      <w:proofErr w:type="spellStart"/>
+      <w:r>
+        <w:rPr>
+          <w:lang w:val="ru-RU"/>
+        </w:rPr>
+        <w:t>поєднані</w:t>
+      </w:r>
+      <w:proofErr w:type="spellEnd"/>
+      <w:r>
+        <w:rPr>
+          <w:lang w:val="ru-RU"/>
+        </w:rPr>
+        <w:t xml:space="preserve"> </w:t>
+      </w:r>
+      <w:proofErr w:type="spellStart"/>
+      <w:r>
+        <w:rPr>
+          <w:lang w:val="ru-RU"/>
+        </w:rPr>
+        <w:t>потужні</w:t>
+      </w:r>
+      <w:proofErr w:type="spellEnd"/>
+      <w:r>
+        <w:rPr>
+          <w:lang w:val="ru-RU"/>
+        </w:rPr>
+        <w:t xml:space="preserve"> </w:t>
+      </w:r>
+      <w:proofErr w:type="spellStart"/>
+      <w:r>
+        <w:rPr>
+          <w:lang w:val="ru-RU"/>
+        </w:rPr>
+        <w:t>можливості</w:t>
+      </w:r>
+      <w:proofErr w:type="spellEnd"/>
+      <w:r>
+        <w:rPr>
+          <w:lang w:val="ru-RU"/>
+        </w:rPr>
+        <w:t xml:space="preserve"> </w:t>
+      </w:r>
+      <w:proofErr w:type="spellStart"/>
+      <w:r>
+        <w:rPr>
+          <w:lang w:val="ru-RU"/>
+        </w:rPr>
+        <w:t>мови</w:t>
+      </w:r>
+      <w:proofErr w:type="spellEnd"/>
+      <w:r>
+        <w:rPr>
+          <w:lang w:val="ru-RU"/>
+        </w:rPr>
+        <w:t xml:space="preserve"> </w:t>
+      </w:r>
+      <w:proofErr w:type="spellStart"/>
+      <w:r>
+        <w:rPr>
+          <w:lang w:val="ru-RU"/>
+        </w:rPr>
+        <w:t>програмування</w:t>
+      </w:r>
+      <w:proofErr w:type="spellEnd"/>
+      <w:r>
+        <w:rPr>
+          <w:lang w:val="ru-RU"/>
+        </w:rPr>
+        <w:t xml:space="preserve"> С++ та </w:t>
+      </w:r>
+      <w:proofErr w:type="spellStart"/>
+      <w:r>
+        <w:rPr>
+          <w:lang w:val="ru-RU"/>
+        </w:rPr>
+        <w:t>величезний</w:t>
+      </w:r>
+      <w:proofErr w:type="spellEnd"/>
+      <w:r>
+        <w:rPr>
+          <w:lang w:val="ru-RU"/>
+        </w:rPr>
+        <w:t xml:space="preserve"> </w:t>
+      </w:r>
+      <w:proofErr w:type="spellStart"/>
+      <w:r>
+        <w:rPr>
+          <w:lang w:val="ru-RU"/>
+        </w:rPr>
+        <w:t>набі</w:t>
+      </w:r>
+      <w:proofErr w:type="gramStart"/>
+      <w:r>
+        <w:rPr>
+          <w:lang w:val="ru-RU"/>
+        </w:rPr>
+        <w:t>р</w:t>
+      </w:r>
+      <w:proofErr w:type="spellEnd"/>
+      <w:proofErr w:type="gramEnd"/>
+      <w:r>
+        <w:rPr>
+          <w:lang w:val="ru-RU"/>
+        </w:rPr>
+        <w:t xml:space="preserve"> </w:t>
+      </w:r>
+      <w:proofErr w:type="spellStart"/>
+      <w:r>
+        <w:rPr>
+          <w:lang w:val="ru-RU"/>
+        </w:rPr>
+        <w:t>візуальних</w:t>
+      </w:r>
+      <w:proofErr w:type="spellEnd"/>
+      <w:r>
+        <w:rPr>
+          <w:lang w:val="ru-RU"/>
+        </w:rPr>
+        <w:t xml:space="preserve"> </w:t>
+      </w:r>
+      <w:proofErr w:type="spellStart"/>
+      <w:r>
+        <w:rPr>
+          <w:lang w:val="ru-RU"/>
+        </w:rPr>
+        <w:t>компонентів</w:t>
+      </w:r>
+      <w:proofErr w:type="spellEnd"/>
+      <w:r>
+        <w:rPr>
+          <w:lang w:val="ru-RU"/>
+        </w:rPr>
+        <w:t xml:space="preserve">, </w:t>
+      </w:r>
+      <w:proofErr w:type="spellStart"/>
+      <w:r>
+        <w:rPr>
+          <w:lang w:val="ru-RU"/>
+        </w:rPr>
+        <w:t>які</w:t>
+      </w:r>
+      <w:proofErr w:type="spellEnd"/>
+      <w:r>
+        <w:rPr>
+          <w:lang w:val="ru-RU"/>
+        </w:rPr>
+        <w:t xml:space="preserve">, в свою </w:t>
+      </w:r>
+      <w:proofErr w:type="spellStart"/>
+      <w:r>
+        <w:rPr>
+          <w:lang w:val="ru-RU"/>
+        </w:rPr>
+        <w:t>чергу</w:t>
+      </w:r>
+      <w:proofErr w:type="spellEnd"/>
+      <w:r>
+        <w:rPr>
+          <w:lang w:val="ru-RU"/>
+        </w:rPr>
+        <w:t xml:space="preserve">, </w:t>
+      </w:r>
+      <w:proofErr w:type="spellStart"/>
+      <w:r>
+        <w:rPr>
+          <w:lang w:val="ru-RU"/>
+        </w:rPr>
+        <w:t>дозволяють</w:t>
+      </w:r>
+      <w:proofErr w:type="spellEnd"/>
+      <w:r>
+        <w:rPr>
+          <w:lang w:val="ru-RU"/>
+        </w:rPr>
+        <w:t xml:space="preserve"> </w:t>
+      </w:r>
+      <w:proofErr w:type="spellStart"/>
+      <w:r>
+        <w:rPr>
+          <w:lang w:val="ru-RU"/>
+        </w:rPr>
+        <w:t>розробнику</w:t>
+      </w:r>
+      <w:proofErr w:type="spellEnd"/>
+      <w:r>
+        <w:rPr>
+          <w:lang w:val="ru-RU"/>
+        </w:rPr>
+        <w:t xml:space="preserve"> легко </w:t>
+      </w:r>
+      <w:proofErr w:type="spellStart"/>
+      <w:r>
+        <w:rPr>
+          <w:lang w:val="ru-RU"/>
+        </w:rPr>
+        <w:t>швидко</w:t>
+      </w:r>
+      <w:proofErr w:type="spellEnd"/>
+      <w:r>
+        <w:rPr>
+          <w:lang w:val="ru-RU"/>
+        </w:rPr>
+        <w:t xml:space="preserve"> та </w:t>
+      </w:r>
+      <w:proofErr w:type="spellStart"/>
+      <w:r>
+        <w:rPr>
+          <w:lang w:val="ru-RU"/>
+        </w:rPr>
+        <w:t>якісно</w:t>
+      </w:r>
+      <w:proofErr w:type="spellEnd"/>
+      <w:r>
+        <w:rPr>
+          <w:lang w:val="ru-RU"/>
+        </w:rPr>
+        <w:t xml:space="preserve"> </w:t>
+      </w:r>
+      <w:proofErr w:type="spellStart"/>
+      <w:r>
+        <w:rPr>
+          <w:lang w:val="ru-RU"/>
+        </w:rPr>
+        <w:t>створювати</w:t>
+      </w:r>
+      <w:proofErr w:type="spellEnd"/>
+      <w:r>
+        <w:rPr>
+          <w:lang w:val="ru-RU"/>
+        </w:rPr>
+        <w:t xml:space="preserve"> </w:t>
+      </w:r>
+      <w:proofErr w:type="spellStart"/>
+      <w:r>
+        <w:rPr>
+          <w:lang w:val="ru-RU"/>
+        </w:rPr>
+        <w:t>програмні</w:t>
+      </w:r>
+      <w:proofErr w:type="spellEnd"/>
+      <w:r>
+        <w:rPr>
+          <w:lang w:val="ru-RU"/>
+        </w:rPr>
+        <w:t xml:space="preserve"> </w:t>
+      </w:r>
+      <w:proofErr w:type="spellStart"/>
+      <w:r>
+        <w:rPr>
+          <w:lang w:val="ru-RU"/>
+        </w:rPr>
+        <w:t>продукти</w:t>
+      </w:r>
+      <w:proofErr w:type="spellEnd"/>
+      <w:r>
+        <w:rPr>
+          <w:lang w:val="ru-RU"/>
+        </w:rPr>
+        <w:t xml:space="preserve"> з </w:t>
+      </w:r>
+      <w:proofErr w:type="spellStart"/>
+      <w:r>
+        <w:rPr>
+          <w:lang w:val="ru-RU"/>
+        </w:rPr>
+        <w:t>візуальним</w:t>
+      </w:r>
+      <w:proofErr w:type="spellEnd"/>
+      <w:r>
+        <w:rPr>
+          <w:lang w:val="ru-RU"/>
+        </w:rPr>
+        <w:t xml:space="preserve"> </w:t>
+      </w:r>
+      <w:proofErr w:type="spellStart"/>
+      <w:r>
+        <w:rPr>
+          <w:lang w:val="ru-RU"/>
+        </w:rPr>
+        <w:t>інтерфейсом</w:t>
+      </w:r>
+      <w:proofErr w:type="spellEnd"/>
+      <w:r>
+        <w:rPr>
+          <w:lang w:val="ru-RU"/>
+        </w:rPr>
+        <w:t xml:space="preserve">. </w:t>
+      </w:r>
+      <w:proofErr w:type="spellStart"/>
+      <w:r>
+        <w:rPr>
+          <w:lang w:val="ru-RU"/>
+        </w:rPr>
+        <w:t>Також</w:t>
+      </w:r>
+      <w:proofErr w:type="spellEnd"/>
+      <w:r>
+        <w:rPr>
+          <w:lang w:val="ru-RU"/>
+        </w:rPr>
+        <w:t xml:space="preserve">, </w:t>
+      </w:r>
+      <w:proofErr w:type="spellStart"/>
+      <w:r>
+        <w:rPr>
+          <w:lang w:val="ru-RU"/>
+        </w:rPr>
+        <w:t>візуальна</w:t>
+      </w:r>
+      <w:proofErr w:type="spellEnd"/>
+      <w:r>
+        <w:rPr>
+          <w:lang w:val="ru-RU"/>
+        </w:rPr>
+        <w:t xml:space="preserve"> </w:t>
+      </w:r>
+      <w:proofErr w:type="spellStart"/>
+      <w:r>
+        <w:rPr>
+          <w:lang w:val="ru-RU"/>
+        </w:rPr>
+        <w:t>бібліотека</w:t>
+      </w:r>
+      <w:proofErr w:type="spellEnd"/>
+      <w:r>
+        <w:rPr>
+          <w:lang w:val="ru-RU"/>
+        </w:rPr>
+        <w:t xml:space="preserve"> </w:t>
+      </w:r>
+      <w:proofErr w:type="spellStart"/>
+      <w:proofErr w:type="gramStart"/>
+      <w:r>
+        <w:rPr>
+          <w:lang w:val="ru-RU"/>
+        </w:rPr>
+        <w:t>містить</w:t>
+      </w:r>
+      <w:proofErr w:type="spellEnd"/>
+      <w:proofErr w:type="gramEnd"/>
+      <w:r>
+        <w:rPr>
+          <w:lang w:val="ru-RU"/>
+        </w:rPr>
+        <w:t xml:space="preserve"> </w:t>
+      </w:r>
+      <w:proofErr w:type="spellStart"/>
+      <w:r>
+        <w:rPr>
+          <w:lang w:val="ru-RU"/>
+        </w:rPr>
+        <w:t>елементи</w:t>
+      </w:r>
+      <w:proofErr w:type="spellEnd"/>
+      <w:r>
+        <w:rPr>
+          <w:lang w:val="ru-RU"/>
+        </w:rPr>
+        <w:t xml:space="preserve">, </w:t>
+      </w:r>
+      <w:proofErr w:type="spellStart"/>
+      <w:r>
+        <w:rPr>
+          <w:lang w:val="ru-RU"/>
+        </w:rPr>
+        <w:t>що</w:t>
+      </w:r>
+      <w:proofErr w:type="spellEnd"/>
+      <w:r>
+        <w:rPr>
+          <w:lang w:val="ru-RU"/>
+        </w:rPr>
+        <w:t xml:space="preserve"> </w:t>
+      </w:r>
+      <w:proofErr w:type="spellStart"/>
+      <w:r>
+        <w:rPr>
+          <w:lang w:val="ru-RU"/>
+        </w:rPr>
+        <w:t>спрощують</w:t>
+      </w:r>
+      <w:proofErr w:type="spellEnd"/>
+      <w:r>
+        <w:rPr>
+          <w:lang w:val="ru-RU"/>
+        </w:rPr>
+        <w:t xml:space="preserve"> </w:t>
+      </w:r>
+      <w:proofErr w:type="spellStart"/>
+      <w:r>
+        <w:rPr>
+          <w:lang w:val="ru-RU"/>
+        </w:rPr>
+        <w:t>діалогову</w:t>
+      </w:r>
+      <w:proofErr w:type="spellEnd"/>
+      <w:r>
+        <w:rPr>
+          <w:lang w:val="ru-RU"/>
+        </w:rPr>
+        <w:t xml:space="preserve"> </w:t>
+      </w:r>
+      <w:proofErr w:type="spellStart"/>
+      <w:r>
+        <w:rPr>
+          <w:lang w:val="ru-RU"/>
+        </w:rPr>
+        <w:t>взаємодію</w:t>
+      </w:r>
+      <w:proofErr w:type="spellEnd"/>
+      <w:r>
+        <w:rPr>
+          <w:lang w:val="ru-RU"/>
+        </w:rPr>
+        <w:t xml:space="preserve"> </w:t>
+      </w:r>
+      <w:proofErr w:type="spellStart"/>
+      <w:r>
+        <w:rPr>
+          <w:lang w:val="ru-RU"/>
+        </w:rPr>
+        <w:t>користувача</w:t>
+      </w:r>
+      <w:proofErr w:type="spellEnd"/>
+      <w:r>
+        <w:rPr>
+          <w:lang w:val="ru-RU"/>
+        </w:rPr>
+        <w:t xml:space="preserve"> та </w:t>
+      </w:r>
+      <w:proofErr w:type="spellStart"/>
+      <w:r>
+        <w:rPr>
+          <w:lang w:val="ru-RU"/>
+        </w:rPr>
+        <w:t>додатку</w:t>
+      </w:r>
+      <w:proofErr w:type="spellEnd"/>
+      <w:r>
+        <w:rPr>
+          <w:lang w:val="ru-RU"/>
+        </w:rPr>
+        <w:t xml:space="preserve"> (</w:t>
+      </w:r>
+      <w:proofErr w:type="spellStart"/>
+      <w:r>
+        <w:rPr>
+          <w:lang w:val="ru-RU"/>
+        </w:rPr>
+        <w:t>діалогові</w:t>
+      </w:r>
+      <w:proofErr w:type="spellEnd"/>
+      <w:r>
+        <w:rPr>
+          <w:lang w:val="ru-RU"/>
+        </w:rPr>
+        <w:t xml:space="preserve"> </w:t>
+      </w:r>
+      <w:proofErr w:type="spellStart"/>
+      <w:r>
+        <w:rPr>
+          <w:lang w:val="ru-RU"/>
+        </w:rPr>
+        <w:t>вікна</w:t>
+      </w:r>
+      <w:proofErr w:type="spellEnd"/>
+      <w:r>
+        <w:rPr>
+          <w:lang w:val="ru-RU"/>
+        </w:rPr>
+        <w:t xml:space="preserve">, </w:t>
+      </w:r>
+      <w:proofErr w:type="spellStart"/>
+      <w:r>
+        <w:rPr>
+          <w:lang w:val="ru-RU"/>
+        </w:rPr>
+        <w:t>відкриття</w:t>
+      </w:r>
+      <w:proofErr w:type="spellEnd"/>
+      <w:r>
+        <w:rPr>
+          <w:lang w:val="ru-RU"/>
+        </w:rPr>
+        <w:t xml:space="preserve"> та </w:t>
+      </w:r>
+      <w:proofErr w:type="spellStart"/>
+      <w:r>
+        <w:rPr>
+          <w:lang w:val="ru-RU"/>
+        </w:rPr>
+        <w:t>збереження</w:t>
+      </w:r>
+      <w:proofErr w:type="spellEnd"/>
+      <w:r>
+        <w:rPr>
+          <w:lang w:val="ru-RU"/>
+        </w:rPr>
+        <w:t xml:space="preserve"> </w:t>
+      </w:r>
+      <w:proofErr w:type="spellStart"/>
+      <w:r>
+        <w:rPr>
+          <w:lang w:val="ru-RU"/>
+        </w:rPr>
+        <w:t>файлів</w:t>
+      </w:r>
+      <w:proofErr w:type="spellEnd"/>
+      <w:r>
+        <w:rPr>
+          <w:lang w:val="ru-RU"/>
+        </w:rPr>
+        <w:t xml:space="preserve">, </w:t>
+      </w:r>
+      <w:proofErr w:type="spellStart"/>
+      <w:r>
+        <w:rPr>
+          <w:lang w:val="ru-RU"/>
+        </w:rPr>
+        <w:t>налаштування</w:t>
+      </w:r>
+      <w:proofErr w:type="spellEnd"/>
+      <w:r>
+        <w:rPr>
+          <w:lang w:val="ru-RU"/>
+        </w:rPr>
+        <w:t xml:space="preserve"> </w:t>
+      </w:r>
+      <w:proofErr w:type="spellStart"/>
+      <w:r>
+        <w:rPr>
+          <w:lang w:val="ru-RU"/>
+        </w:rPr>
+        <w:t>параметрів</w:t>
+      </w:r>
+      <w:proofErr w:type="spellEnd"/>
+      <w:r>
+        <w:rPr>
+          <w:lang w:val="ru-RU"/>
+        </w:rPr>
+        <w:t xml:space="preserve"> </w:t>
+      </w:r>
+      <w:proofErr w:type="spellStart"/>
+      <w:r>
+        <w:rPr>
+          <w:lang w:val="ru-RU"/>
+        </w:rPr>
+        <w:t>кольорів</w:t>
+      </w:r>
+      <w:proofErr w:type="spellEnd"/>
+      <w:r>
+        <w:rPr>
+          <w:lang w:val="ru-RU"/>
+        </w:rPr>
+        <w:t xml:space="preserve">, шрифту та </w:t>
+      </w:r>
+      <w:proofErr w:type="spellStart"/>
+      <w:r>
+        <w:rPr>
+          <w:lang w:val="ru-RU"/>
+        </w:rPr>
+        <w:t>іншого</w:t>
+      </w:r>
+      <w:proofErr w:type="spellEnd"/>
+      <w:r>
+        <w:rPr>
+          <w:lang w:val="ru-RU"/>
+        </w:rPr>
+        <w:t>…)</w:t>
+      </w:r>
     </w:p>
     <w:p>
       <w:pPr>
@@ -10806,51 +12056,473 @@
       <w:pPr>
         <w:pStyle w:val="Title3"/>
         <w:rPr>
+          <w:lang w:val="ru-RU"/>
+        </w:rPr>
+      </w:pPr>
+      <w:r>
+        <w:rPr>
           <w:lang w:val="uk-UA"/>
         </w:rPr>
+        <w:t xml:space="preserve">3.2.1. </w:t>
+      </w:r>
+      <w:proofErr w:type="spellStart"/>
+      <w:r>
+        <w:rPr>
+          <w:lang w:val="ru-RU"/>
+        </w:rPr>
+        <w:t>Функціональні</w:t>
+      </w:r>
+      <w:proofErr w:type="spellEnd"/>
+      <w:r>
+        <w:rPr>
+          <w:lang w:val="ru-RU"/>
+        </w:rPr>
+        <w:t xml:space="preserve"> </w:t>
+      </w:r>
+      <w:proofErr w:type="spellStart"/>
+      <w:r>
+        <w:rPr>
+          <w:lang w:val="ru-RU"/>
+        </w:rPr>
+        <w:t>можливості</w:t>
+      </w:r>
+      <w:proofErr w:type="spellEnd"/>
+    </w:p>
+    <w:p>
+      <w:pPr>
+        <w:pStyle w:val="Main"/>
+        <w:rPr>
+          <w:lang w:val="ru-RU"/>
+        </w:rPr>
+      </w:pPr>
+      <w:r>
+        <w:rPr>
+          <w:lang w:val="ru-RU"/>
+        </w:rPr>
+        <w:t xml:space="preserve">В </w:t>
+      </w:r>
+      <w:proofErr w:type="spellStart"/>
+      <w:r>
+        <w:rPr>
+          <w:lang w:val="ru-RU"/>
+        </w:rPr>
+        <w:t>створеному</w:t>
+      </w:r>
+      <w:proofErr w:type="spellEnd"/>
+      <w:r>
+        <w:rPr>
+          <w:lang w:val="ru-RU"/>
+        </w:rPr>
+        <w:t xml:space="preserve"> </w:t>
+      </w:r>
+      <w:proofErr w:type="spellStart"/>
+      <w:r>
+        <w:rPr>
+          <w:lang w:val="ru-RU"/>
+        </w:rPr>
+        <w:t>програмному</w:t>
+      </w:r>
+      <w:proofErr w:type="spellEnd"/>
+      <w:r>
+        <w:rPr>
+          <w:lang w:val="ru-RU"/>
+        </w:rPr>
+        <w:t xml:space="preserve"> </w:t>
+      </w:r>
+      <w:proofErr w:type="spellStart"/>
+      <w:r>
+        <w:rPr>
+          <w:lang w:val="ru-RU"/>
+        </w:rPr>
+        <w:t>забезпеченні</w:t>
+      </w:r>
+      <w:proofErr w:type="spellEnd"/>
+      <w:r>
+        <w:rPr>
+          <w:lang w:val="ru-RU"/>
+        </w:rPr>
+        <w:t xml:space="preserve"> </w:t>
+      </w:r>
+      <w:proofErr w:type="spellStart"/>
+      <w:r>
+        <w:rPr>
+          <w:lang w:val="ru-RU"/>
+        </w:rPr>
+        <w:t>реалізовано</w:t>
+      </w:r>
+      <w:proofErr w:type="spellEnd"/>
+      <w:r>
+        <w:rPr>
+          <w:lang w:val="ru-RU"/>
+        </w:rPr>
+        <w:t xml:space="preserve"> </w:t>
+      </w:r>
+      <w:proofErr w:type="spellStart"/>
+      <w:r>
+        <w:rPr>
+          <w:lang w:val="ru-RU"/>
+        </w:rPr>
+        <w:t>наступні</w:t>
+      </w:r>
+      <w:proofErr w:type="spellEnd"/>
+      <w:r>
+        <w:rPr>
+          <w:lang w:val="ru-RU"/>
+        </w:rPr>
+        <w:t xml:space="preserve"> </w:t>
+      </w:r>
+      <w:proofErr w:type="spellStart"/>
+      <w:r>
+        <w:rPr>
+          <w:lang w:val="ru-RU"/>
+        </w:rPr>
+        <w:t>функції</w:t>
+      </w:r>
+      <w:proofErr w:type="spellEnd"/>
+      <w:r>
+        <w:rPr>
+          <w:lang w:val="ru-RU"/>
+        </w:rPr>
+        <w:t>:</w:t>
+      </w:r>
+    </w:p>
+    <w:p>
+      <w:pPr>
+        <w:pStyle w:val="Main"/>
+        <w:numPr>
+          <w:ilvl w:val="0"/>
+          <w:numId w:val="12"/>
+        </w:numPr>
+        <w:rPr>
+          <w:lang w:val="ru-RU"/>
+        </w:rPr>
       </w:pPr>
       <w:r>
         <w:rPr>
           <w:lang w:val="uk-UA"/>
         </w:rPr>
-        <w:t xml:space="preserve">3.2.1. </w:t>
-      </w:r>
-      <w:proofErr w:type="spellStart"/>
-      <w:r>
-        <w:rPr>
-          <w:lang w:val="ru-RU"/>
-        </w:rPr>
-        <w:t>Функціональні</w:t>
-      </w:r>
-      <w:proofErr w:type="spellEnd"/>
-      <w:r>
-        <w:rPr>
-          <w:lang w:val="ru-RU"/>
-        </w:rPr>
-        <w:t xml:space="preserve"> </w:t>
-      </w:r>
-      <w:proofErr w:type="spellStart"/>
-      <w:r>
-        <w:rPr>
-          <w:lang w:val="ru-RU"/>
-        </w:rPr>
-        <w:t>можливості</w:t>
-      </w:r>
-      <w:proofErr w:type="spellEnd"/>
+        <w:t>Аналіз символьного рядку та його обрахунок</w:t>
+      </w:r>
+      <w:r>
+        <w:rPr>
+          <w:lang w:val="ru-RU"/>
+        </w:rPr>
+        <w:t>;</w:t>
+      </w:r>
+    </w:p>
+    <w:p>
+      <w:pPr>
+        <w:pStyle w:val="Main"/>
+        <w:numPr>
+          <w:ilvl w:val="0"/>
+          <w:numId w:val="12"/>
+        </w:numPr>
+        <w:rPr>
+          <w:lang w:val="ru-RU"/>
+        </w:rPr>
+      </w:pPr>
+      <w:r>
+        <w:rPr>
+          <w:lang w:val="uk-UA"/>
+        </w:rPr>
+        <w:t>Пошук максимуму/мінімуму функції шляхом методу золотого січення</w:t>
+      </w:r>
+      <w:r>
+        <w:rPr>
+          <w:lang w:val="ru-RU"/>
+        </w:rPr>
+        <w:t>;</w:t>
+      </w:r>
+    </w:p>
+    <w:p>
+      <w:pPr>
+        <w:pStyle w:val="Main"/>
+        <w:numPr>
+          <w:ilvl w:val="0"/>
+          <w:numId w:val="12"/>
+        </w:numPr>
+        <w:rPr>
+          <w:lang w:val="ru-RU"/>
+        </w:rPr>
+      </w:pPr>
+      <w:r>
+        <w:rPr>
+          <w:lang w:val="uk-UA"/>
+        </w:rPr>
+        <w:t>Пошук максимуму/мінімуму функції шляхом пошуку екстремумів функції</w:t>
+      </w:r>
+      <w:r>
+        <w:rPr>
+          <w:lang w:val="ru-RU"/>
+        </w:rPr>
+        <w:t>;</w:t>
+      </w:r>
     </w:p>
     <w:p>
       <w:pPr>
         <w:pStyle w:val="Title3"/>
         <w:rPr>
           <w:iCs/>
+          <w:lang w:val="ru-RU"/>
+        </w:rPr>
+      </w:pPr>
+      <w:r>
+        <w:rPr>
           <w:lang w:val="uk-UA"/>
         </w:rPr>
-      </w:pPr>
-      <w:r>
+        <w:t xml:space="preserve">3.2.2. </w:t>
+      </w:r>
+      <w:proofErr w:type="spellStart"/>
+      <w:r>
+        <w:rPr>
+          <w:iCs/>
+          <w:lang w:val="ru-RU"/>
+        </w:rPr>
+        <w:t>Опис</w:t>
+      </w:r>
+      <w:proofErr w:type="spellEnd"/>
+      <w:r>
+        <w:rPr>
+          <w:iCs/>
+          <w:lang w:val="ru-RU"/>
+        </w:rPr>
+        <w:t xml:space="preserve"> </w:t>
+      </w:r>
+      <w:proofErr w:type="spellStart"/>
+      <w:r>
+        <w:rPr>
+          <w:iCs/>
+          <w:lang w:val="ru-RU"/>
+        </w:rPr>
+        <w:t>логічної</w:t>
+      </w:r>
+      <w:proofErr w:type="spellEnd"/>
+      <w:r>
+        <w:rPr>
+          <w:iCs/>
+          <w:lang w:val="ru-RU"/>
+        </w:rPr>
+        <w:t xml:space="preserve"> </w:t>
+      </w:r>
+      <w:proofErr w:type="spellStart"/>
+      <w:r>
+        <w:rPr>
+          <w:iCs/>
+          <w:lang w:val="ru-RU"/>
+        </w:rPr>
+        <w:t>структури</w:t>
+      </w:r>
+      <w:proofErr w:type="spellEnd"/>
+    </w:p>
+    <w:p>
+      <w:pPr>
+        <w:rPr>
+          <w:lang w:val="ru-RU"/>
+        </w:rPr>
+      </w:pPr>
+      <w:proofErr w:type="spellStart"/>
+      <w:r>
+        <w:rPr>
+          <w:rStyle w:val="Main0"/>
+          <w:lang w:val="ru-RU"/>
+        </w:rPr>
+        <w:lastRenderedPageBreak/>
+        <w:t>Логічну</w:t>
+      </w:r>
+      <w:proofErr w:type="spellEnd"/>
+      <w:r>
+        <w:rPr>
+          <w:rStyle w:val="Main0"/>
+          <w:lang w:val="ru-RU"/>
+        </w:rPr>
+        <w:t xml:space="preserve"> структуру </w:t>
+      </w:r>
+      <w:proofErr w:type="spellStart"/>
+      <w:r>
+        <w:rPr>
+          <w:rStyle w:val="Main0"/>
+          <w:lang w:val="ru-RU"/>
+        </w:rPr>
+        <w:t>даного</w:t>
+      </w:r>
+      <w:proofErr w:type="spellEnd"/>
+      <w:r>
+        <w:rPr>
+          <w:rStyle w:val="Main0"/>
+          <w:lang w:val="ru-RU"/>
+        </w:rPr>
+        <w:t xml:space="preserve"> </w:t>
+      </w:r>
+      <w:proofErr w:type="spellStart"/>
+      <w:r>
+        <w:rPr>
+          <w:rStyle w:val="Main0"/>
+          <w:lang w:val="ru-RU"/>
+        </w:rPr>
+        <w:t>програмного</w:t>
+      </w:r>
+      <w:proofErr w:type="spellEnd"/>
+      <w:r>
+        <w:rPr>
+          <w:rStyle w:val="Main0"/>
+          <w:lang w:val="ru-RU"/>
+        </w:rPr>
+        <w:t xml:space="preserve"> </w:t>
+      </w:r>
+      <w:proofErr w:type="spellStart"/>
+      <w:r>
+        <w:rPr>
+          <w:rStyle w:val="Main0"/>
+          <w:lang w:val="ru-RU"/>
+        </w:rPr>
+        <w:t>забезпечення</w:t>
+      </w:r>
+      <w:proofErr w:type="spellEnd"/>
+      <w:r>
+        <w:rPr>
+          <w:rStyle w:val="Main0"/>
+          <w:lang w:val="ru-RU"/>
+        </w:rPr>
+        <w:t xml:space="preserve"> </w:t>
+      </w:r>
+      <w:proofErr w:type="spellStart"/>
+      <w:r>
+        <w:rPr>
+          <w:rStyle w:val="Main0"/>
+          <w:lang w:val="ru-RU"/>
+        </w:rPr>
+        <w:t>зручно</w:t>
+      </w:r>
+      <w:proofErr w:type="spellEnd"/>
+      <w:r>
+        <w:rPr>
+          <w:rStyle w:val="Main0"/>
+          <w:lang w:val="ru-RU"/>
+        </w:rPr>
+        <w:t xml:space="preserve"> подати у </w:t>
+      </w:r>
+      <w:proofErr w:type="spellStart"/>
+      <w:r>
+        <w:rPr>
+          <w:rStyle w:val="Main0"/>
+          <w:lang w:val="ru-RU"/>
+        </w:rPr>
+        <w:t>вигляді</w:t>
+      </w:r>
+      <w:proofErr w:type="spellEnd"/>
+      <w:r>
+        <w:rPr>
+          <w:rStyle w:val="Main0"/>
+          <w:lang w:val="ru-RU"/>
+        </w:rPr>
+        <w:t xml:space="preserve"> </w:t>
+      </w:r>
+      <w:proofErr w:type="spellStart"/>
+      <w:r>
+        <w:rPr>
+          <w:rStyle w:val="Main0"/>
+          <w:lang w:val="ru-RU"/>
+        </w:rPr>
+        <w:t>наступної</w:t>
+      </w:r>
+      <w:proofErr w:type="spellEnd"/>
+      <w:r>
+        <w:rPr>
+          <w:rStyle w:val="Main0"/>
+          <w:lang w:val="ru-RU"/>
+        </w:rPr>
+        <w:t xml:space="preserve"> блок-</w:t>
+      </w:r>
+      <w:proofErr w:type="spellStart"/>
+      <w:r>
+        <w:rPr>
+          <w:rStyle w:val="Main0"/>
+          <w:lang w:val="ru-RU"/>
+        </w:rPr>
+        <w:t>схеми</w:t>
+      </w:r>
+      <w:proofErr w:type="spellEnd"/>
+      <w:r>
+        <w:rPr>
+          <w:rStyle w:val="Main0"/>
+          <w:lang w:val="ru-RU"/>
+        </w:rPr>
+        <w:t xml:space="preserve"> рис. </w:t>
+      </w:r>
+      <w:r>
+        <w:rPr>
+          <w:rStyle w:val="Main0"/>
+          <w:lang w:val="ru-RU"/>
+        </w:rPr>
+        <w:t>6</w:t>
+      </w:r>
+      <w:r>
+        <w:rPr>
+          <w:rStyle w:val="Main0"/>
+          <w:lang w:val="ru-RU"/>
+        </w:rPr>
+        <w:t>.</w:t>
+      </w:r>
+      <w:r>
+        <w:rPr>
+          <w:noProof/>
+          <w:lang w:val="ru-RU" w:eastAsia="ru-RU"/>
+        </w:rPr>
+        <w:drawing>
+          <wp:inline distT="0" distB="0" distL="0" distR="0">
+            <wp:extent cx="5372850" cy="3324689"/>
+            <wp:effectExtent l="0" t="0" r="0" b="9525"/>
+            <wp:docPr id="2" name="Рисунок 2"/>
+            <wp:cNvGraphicFramePr>
+              <a:graphicFrameLocks xmlns:a="http://schemas.openxmlformats.org/drawingml/2006/main" noChangeAspect="1"/>
+            </wp:cNvGraphicFramePr>
+            <a:graphic xmlns:a="http://schemas.openxmlformats.org/drawingml/2006/main">
+              <a:graphicData uri="http://schemas.openxmlformats.org/drawingml/2006/picture">
+                <pic:pic xmlns:pic="http://schemas.openxmlformats.org/drawingml/2006/picture">
+                  <pic:nvPicPr>
+                    <pic:cNvPr id="0" name="1.png"/>
+                    <pic:cNvPicPr/>
+                  </pic:nvPicPr>
+                  <pic:blipFill>
+                    <a:blip r:embed="rId9">
+                      <a:extLst>
+                        <a:ext uri="{28A0092B-C50C-407E-A947-70E740481C1C}">
+                          <a14:useLocalDpi xmlns:a14="http://schemas.microsoft.com/office/drawing/2010/main" val="0"/>
+                        </a:ext>
+                      </a:extLst>
+                    </a:blip>
+                    <a:stretch>
+                      <a:fillRect/>
+                    </a:stretch>
+                  </pic:blipFill>
+                  <pic:spPr>
+                    <a:xfrm>
+                      <a:off x="0" y="0"/>
+                      <a:ext cx="5372850" cy="3324689"/>
+                    </a:xfrm>
+                    <a:prstGeom prst="rect">
+                      <a:avLst/>
+                    </a:prstGeom>
+                  </pic:spPr>
+                </pic:pic>
+              </a:graphicData>
+            </a:graphic>
+          </wp:inline>
+        </w:drawing>
+      </w:r>
+    </w:p>
+    <w:p>
+      <w:pPr>
+        <w:pStyle w:val="Title3"/>
         <w:rPr>
           <w:lang w:val="uk-UA"/>
         </w:rPr>
-        <w:t xml:space="preserve">3.2.2. </w:t>
+      </w:pPr>
+      <w:r>
+        <w:rPr>
+          <w:lang w:val="uk-UA"/>
+        </w:rPr>
+        <w:t xml:space="preserve">3.2.3. </w:t>
       </w:r>
       <w:proofErr w:type="spellStart"/>
       <w:r>
@@ -10858,7 +12530,7 @@
           <w:iCs/>
           <w:lang w:val="ru-RU"/>
         </w:rPr>
-        <w:t>Опис</w:t>
+        <w:t>Використані</w:t>
       </w:r>
       <w:proofErr w:type="spellEnd"/>
       <w:r>
@@ -10869,43 +12541,29 @@
         <w:t xml:space="preserve"> </w:t>
       </w:r>
       <w:proofErr w:type="spellStart"/>
+      <w:proofErr w:type="gramStart"/>
       <w:r>
         <w:rPr>
           <w:iCs/>
           <w:lang w:val="ru-RU"/>
         </w:rPr>
-        <w:t>логічної</w:t>
-      </w:r>
-      <w:proofErr w:type="spellEnd"/>
+        <w:t>техн</w:t>
+      </w:r>
+      <w:proofErr w:type="gramEnd"/>
       <w:r>
         <w:rPr>
           <w:iCs/>
           <w:lang w:val="ru-RU"/>
         </w:rPr>
-        <w:t xml:space="preserve"> </w:t>
-      </w:r>
-      <w:proofErr w:type="spellStart"/>
+        <w:t>ічні</w:t>
+      </w:r>
+      <w:proofErr w:type="spellEnd"/>
       <w:r>
         <w:rPr>
           <w:iCs/>
           <w:lang w:val="ru-RU"/>
         </w:rPr>
-        <w:t>структури</w:t>
-      </w:r>
-      <w:proofErr w:type="spellEnd"/>
-    </w:p>
-    <w:p>
-      <w:pPr>
-        <w:pStyle w:val="Title3"/>
-        <w:rPr>
-          <w:lang w:val="uk-UA"/>
-        </w:rPr>
-      </w:pPr>
-      <w:r>
-        <w:rPr>
-          <w:lang w:val="uk-UA"/>
-        </w:rPr>
-        <w:t xml:space="preserve">3.2.3. </w:t>
+        <w:t xml:space="preserve"> </w:t>
       </w:r>
       <w:proofErr w:type="spellStart"/>
       <w:r>
@@ -10913,56 +12571,322 @@
           <w:iCs/>
           <w:lang w:val="ru-RU"/>
         </w:rPr>
-        <w:t>Використані</w:t>
-      </w:r>
-      <w:proofErr w:type="spellEnd"/>
-      <w:r>
-        <w:rPr>
-          <w:iCs/>
-          <w:lang w:val="ru-RU"/>
-        </w:rPr>
-        <w:t xml:space="preserve"> </w:t>
-      </w:r>
-      <w:proofErr w:type="spellStart"/>
+        <w:t>засоби</w:t>
+      </w:r>
+      <w:proofErr w:type="spellEnd"/>
+    </w:p>
+    <w:p>
+      <w:pPr>
+        <w:pStyle w:val="Main"/>
+        <w:rPr>
+          <w:lang w:val="ru-RU"/>
+        </w:rPr>
+      </w:pPr>
+      <w:proofErr w:type="spellStart"/>
+      <w:r>
+        <w:rPr>
+          <w:lang w:val="ru-RU"/>
+        </w:rPr>
+        <w:t>Розробка</w:t>
+      </w:r>
+      <w:proofErr w:type="spellEnd"/>
+      <w:r>
+        <w:rPr>
+          <w:lang w:val="ru-RU"/>
+        </w:rPr>
+        <w:t xml:space="preserve"> </w:t>
+      </w:r>
+      <w:proofErr w:type="spellStart"/>
+      <w:r>
+        <w:rPr>
+          <w:lang w:val="ru-RU"/>
+        </w:rPr>
+        <w:t>програмного</w:t>
+      </w:r>
+      <w:proofErr w:type="spellEnd"/>
+      <w:r>
+        <w:rPr>
+          <w:lang w:val="ru-RU"/>
+        </w:rPr>
+        <w:t xml:space="preserve"> продукту </w:t>
+      </w:r>
+      <w:proofErr w:type="spellStart"/>
+      <w:r>
+        <w:rPr>
+          <w:lang w:val="ru-RU"/>
+        </w:rPr>
+        <w:t>здійснювалася</w:t>
+      </w:r>
+      <w:proofErr w:type="spellEnd"/>
+      <w:r>
+        <w:rPr>
+          <w:lang w:val="ru-RU"/>
+        </w:rPr>
+        <w:t xml:space="preserve"> </w:t>
+      </w:r>
       <w:proofErr w:type="gramStart"/>
       <w:r>
         <w:rPr>
-          <w:iCs/>
-          <w:lang w:val="ru-RU"/>
-        </w:rPr>
-        <w:t>техн</w:t>
+          <w:lang w:val="ru-RU"/>
+        </w:rPr>
+        <w:t>на</w:t>
       </w:r>
       <w:proofErr w:type="gramEnd"/>
       <w:r>
         <w:rPr>
-          <w:iCs/>
-          <w:lang w:val="ru-RU"/>
-        </w:rPr>
-        <w:t>ічні</w:t>
-      </w:r>
-      <w:proofErr w:type="spellEnd"/>
-      <w:r>
-        <w:rPr>
-          <w:iCs/>
-          <w:lang w:val="ru-RU"/>
-        </w:rPr>
-        <w:t xml:space="preserve"> </w:t>
-      </w:r>
-      <w:proofErr w:type="spellStart"/>
-      <w:r>
-        <w:rPr>
-          <w:iCs/>
-          <w:lang w:val="ru-RU"/>
-        </w:rPr>
-        <w:t>засоби</w:t>
-      </w:r>
-      <w:proofErr w:type="spellEnd"/>
+          <w:lang w:val="ru-RU"/>
+        </w:rPr>
+        <w:t xml:space="preserve"> персональному </w:t>
+      </w:r>
+      <w:proofErr w:type="spellStart"/>
+      <w:r>
+        <w:rPr>
+          <w:lang w:val="ru-RU"/>
+        </w:rPr>
+        <w:t>комп’ютері</w:t>
+      </w:r>
+      <w:proofErr w:type="spellEnd"/>
+      <w:r>
+        <w:rPr>
+          <w:lang w:val="ru-RU"/>
+        </w:rPr>
+        <w:t xml:space="preserve"> з </w:t>
+      </w:r>
+      <w:proofErr w:type="spellStart"/>
+      <w:r>
+        <w:rPr>
+          <w:lang w:val="ru-RU"/>
+        </w:rPr>
+        <w:t>наступною</w:t>
+      </w:r>
+      <w:proofErr w:type="spellEnd"/>
+      <w:r>
+        <w:rPr>
+          <w:lang w:val="ru-RU"/>
+        </w:rPr>
+        <w:t xml:space="preserve"> </w:t>
+      </w:r>
+      <w:proofErr w:type="spellStart"/>
+      <w:r>
+        <w:rPr>
+          <w:lang w:val="ru-RU"/>
+        </w:rPr>
+        <w:t>конфігурацією</w:t>
+      </w:r>
+      <w:proofErr w:type="spellEnd"/>
+      <w:r>
+        <w:rPr>
+          <w:lang w:val="ru-RU"/>
+        </w:rPr>
+        <w:t>:</w:t>
+      </w:r>
     </w:p>
     <w:p>
       <w:pPr>
         <w:pStyle w:val="Main"/>
-        <w:rPr>
-          <w:lang w:val="uk-UA"/>
+        <w:numPr>
+          <w:ilvl w:val="0"/>
+          <w:numId w:val="13"/>
+        </w:numPr>
+      </w:pPr>
+      <w:r>
+        <w:t xml:space="preserve">Процесор – Intel </w:t>
+      </w:r>
+      <w:r>
+        <w:t>Pentium CPU B960 @</w:t>
+      </w:r>
+      <w:r>
+        <w:t xml:space="preserve"> 2,2 GHz</w:t>
+      </w:r>
+      <w:r>
+        <w:t xml:space="preserve"> </w:t>
+      </w:r>
+      <w:r>
+        <w:t>2,2 GHz;</w:t>
+      </w:r>
+    </w:p>
+    <w:p>
+      <w:pPr>
+        <w:pStyle w:val="Main"/>
+        <w:numPr>
+          <w:ilvl w:val="0"/>
+          <w:numId w:val="13"/>
+        </w:numPr>
+      </w:pPr>
+      <w:r>
+        <w:t xml:space="preserve">ОЗП – </w:t>
+      </w:r>
+      <w:r>
+        <w:t>6</w:t>
+      </w:r>
+      <w:r>
+        <w:t xml:space="preserve"> GB;</w:t>
+      </w:r>
+    </w:p>
+    <w:p>
+      <w:pPr>
+        <w:pStyle w:val="Main"/>
+        <w:numPr>
+          <w:ilvl w:val="0"/>
+          <w:numId w:val="13"/>
+        </w:numPr>
+      </w:pPr>
+      <w:proofErr w:type="spellStart"/>
+      <w:r>
+        <w:t>Відеоадаптер</w:t>
+      </w:r>
+      <w:proofErr w:type="spellEnd"/>
+      <w:r>
+        <w:t xml:space="preserve"> – </w:t>
+      </w:r>
+      <w:proofErr w:type="spellStart"/>
+      <w:r>
+        <w:t>Nvidia</w:t>
+      </w:r>
+      <w:proofErr w:type="spellEnd"/>
+      <w:r>
+        <w:t xml:space="preserve"> </w:t>
+      </w:r>
+      <w:proofErr w:type="spellStart"/>
+      <w:r>
+        <w:t>Geforce</w:t>
+      </w:r>
+      <w:proofErr w:type="spellEnd"/>
+      <w:r>
+        <w:t xml:space="preserve"> GT </w:t>
+      </w:r>
+      <w:r>
+        <w:t>630</w:t>
+      </w:r>
+      <w:r>
+        <w:t>M 1 GB;</w:t>
+      </w:r>
+    </w:p>
+    <w:p>
+      <w:pPr>
+        <w:pStyle w:val="Main"/>
+        <w:numPr>
+          <w:ilvl w:val="0"/>
+          <w:numId w:val="13"/>
+        </w:numPr>
+      </w:pPr>
+      <w:r>
+        <w:t>Жорсткий диск – 500 GB;</w:t>
+      </w:r>
+    </w:p>
+    <w:p>
+      <w:pPr>
+        <w:pStyle w:val="Main"/>
+        <w:numPr>
+          <w:ilvl w:val="0"/>
+          <w:numId w:val="13"/>
+        </w:numPr>
+      </w:pPr>
+      <w:r>
+        <w:t xml:space="preserve">DVD-RW – </w:t>
+      </w:r>
+      <w:r>
+        <w:t>PLDS DS8A8SH ATA Device</w:t>
+      </w:r>
+    </w:p>
+    <w:p>
+      <w:pPr>
+        <w:pStyle w:val="Main"/>
+        <w:rPr>
+          <w:lang w:val="ru-RU"/>
+        </w:rPr>
+      </w:pPr>
+      <w:r>
+        <w:rPr>
+          <w:lang w:val="ru-RU"/>
+        </w:rPr>
+        <w:t xml:space="preserve">Даний </w:t>
+      </w:r>
+      <w:proofErr w:type="spellStart"/>
+      <w:r>
+        <w:rPr>
+          <w:lang w:val="ru-RU"/>
+        </w:rPr>
+        <w:t>комп’ютер</w:t>
+      </w:r>
+      <w:proofErr w:type="spellEnd"/>
+      <w:r>
+        <w:rPr>
+          <w:lang w:val="ru-RU"/>
+        </w:rPr>
+        <w:t xml:space="preserve"> </w:t>
+      </w:r>
+      <w:proofErr w:type="spellStart"/>
+      <w:r>
+        <w:rPr>
+          <w:lang w:val="ru-RU"/>
+        </w:rPr>
+        <w:t>працює</w:t>
+      </w:r>
+      <w:proofErr w:type="spellEnd"/>
+      <w:r>
+        <w:rPr>
+          <w:lang w:val="ru-RU"/>
+        </w:rPr>
+        <w:t xml:space="preserve"> </w:t>
+      </w:r>
+      <w:proofErr w:type="spellStart"/>
+      <w:proofErr w:type="gramStart"/>
+      <w:r>
+        <w:rPr>
+          <w:lang w:val="ru-RU"/>
+        </w:rPr>
+        <w:t>п</w:t>
+      </w:r>
+      <w:proofErr w:type="gramEnd"/>
+      <w:r>
+        <w:rPr>
+          <w:lang w:val="ru-RU"/>
+        </w:rPr>
+        <w:t>ід</w:t>
+      </w:r>
+      <w:proofErr w:type="spellEnd"/>
+      <w:r>
+        <w:rPr>
+          <w:lang w:val="ru-RU"/>
+        </w:rPr>
+        <w:t xml:space="preserve"> </w:t>
+      </w:r>
+      <w:proofErr w:type="spellStart"/>
+      <w:r>
+        <w:rPr>
+          <w:lang w:val="ru-RU"/>
+        </w:rPr>
+        <w:t>управлінням</w:t>
+      </w:r>
+      <w:proofErr w:type="spellEnd"/>
+      <w:r>
+        <w:rPr>
+          <w:lang w:val="ru-RU"/>
+        </w:rPr>
+        <w:t xml:space="preserve"> ОС </w:t>
+      </w:r>
+      <w:r>
+        <w:t>Windows</w:t>
+      </w:r>
+      <w:r>
+        <w:rPr>
+          <w:lang w:val="ru-RU"/>
+        </w:rPr>
+        <w:t xml:space="preserve"> 7</w:t>
+      </w:r>
+      <w:r>
+        <w:rPr>
+          <w:lang w:val="ru-RU"/>
+        </w:rPr>
+        <w:t>.</w:t>
+      </w:r>
+    </w:p>
+    <w:p>
+      <w:pPr>
+        <w:pStyle w:val="Main"/>
+        <w:rPr>
+          <w:lang w:val="ru-RU"/>
         </w:rPr>
       </w:pPr>
     </w:p>
@@ -11064,6 +12988,230 @@
           <w:lang w:val="uk-UA"/>
         </w:rPr>
       </w:pPr>
+      <w:proofErr w:type="spellStart"/>
+      <w:r>
+        <w:rPr>
+          <w:lang w:val="ru-RU"/>
+        </w:rPr>
+        <w:t>Об’єктом</w:t>
+      </w:r>
+      <w:proofErr w:type="spellEnd"/>
+      <w:r>
+        <w:rPr>
+          <w:lang w:val="ru-RU"/>
+        </w:rPr>
+        <w:t xml:space="preserve"> </w:t>
+      </w:r>
+      <w:proofErr w:type="spellStart"/>
+      <w:r>
+        <w:rPr>
+          <w:lang w:val="ru-RU"/>
+        </w:rPr>
+        <w:t>випробувань</w:t>
+      </w:r>
+      <w:proofErr w:type="spellEnd"/>
+      <w:r>
+        <w:rPr>
+          <w:lang w:val="ru-RU"/>
+        </w:rPr>
+        <w:t xml:space="preserve"> є </w:t>
+      </w:r>
+      <w:proofErr w:type="spellStart"/>
+      <w:r>
+        <w:rPr>
+          <w:lang w:val="ru-RU"/>
+        </w:rPr>
+        <w:t>створене</w:t>
+      </w:r>
+      <w:proofErr w:type="spellEnd"/>
+      <w:r>
+        <w:rPr>
+          <w:lang w:val="ru-RU"/>
+        </w:rPr>
+        <w:t xml:space="preserve"> в </w:t>
+      </w:r>
+      <w:proofErr w:type="spellStart"/>
+      <w:r>
+        <w:rPr>
+          <w:lang w:val="ru-RU"/>
+        </w:rPr>
+        <w:t>процесі</w:t>
+      </w:r>
+      <w:proofErr w:type="spellEnd"/>
+      <w:r>
+        <w:rPr>
+          <w:lang w:val="ru-RU"/>
+        </w:rPr>
+        <w:t xml:space="preserve"> </w:t>
+      </w:r>
+      <w:proofErr w:type="spellStart"/>
+      <w:r>
+        <w:rPr>
+          <w:lang w:val="ru-RU"/>
+        </w:rPr>
+        <w:t>виконання</w:t>
+      </w:r>
+      <w:proofErr w:type="spellEnd"/>
+      <w:r>
+        <w:rPr>
+          <w:lang w:val="ru-RU"/>
+        </w:rPr>
+        <w:t xml:space="preserve"> </w:t>
+      </w:r>
+      <w:proofErr w:type="spellStart"/>
+      <w:r>
+        <w:rPr>
+          <w:lang w:val="ru-RU"/>
+        </w:rPr>
+        <w:t>курсової</w:t>
+      </w:r>
+      <w:proofErr w:type="spellEnd"/>
+      <w:r>
+        <w:rPr>
+          <w:lang w:val="ru-RU"/>
+        </w:rPr>
+        <w:t xml:space="preserve"> </w:t>
+      </w:r>
+      <w:proofErr w:type="spellStart"/>
+      <w:r>
+        <w:rPr>
+          <w:lang w:val="ru-RU"/>
+        </w:rPr>
+        <w:t>роботи</w:t>
+      </w:r>
+      <w:proofErr w:type="spellEnd"/>
+      <w:r>
+        <w:rPr>
+          <w:lang w:val="ru-RU"/>
+        </w:rPr>
+        <w:t xml:space="preserve"> </w:t>
+      </w:r>
+      <w:proofErr w:type="spellStart"/>
+      <w:r>
+        <w:rPr>
+          <w:lang w:val="ru-RU"/>
+        </w:rPr>
+        <w:t>програмне</w:t>
+      </w:r>
+      <w:proofErr w:type="spellEnd"/>
+      <w:r>
+        <w:rPr>
+          <w:lang w:val="ru-RU"/>
+        </w:rPr>
+        <w:t xml:space="preserve"> </w:t>
+      </w:r>
+      <w:proofErr w:type="spellStart"/>
+      <w:r>
+        <w:rPr>
+          <w:lang w:val="ru-RU"/>
+        </w:rPr>
+        <w:t>забезпечення</w:t>
+      </w:r>
+      <w:proofErr w:type="spellEnd"/>
+      <w:r>
+        <w:rPr>
+          <w:lang w:val="ru-RU"/>
+        </w:rPr>
+        <w:t xml:space="preserve">. </w:t>
+      </w:r>
+      <w:proofErr w:type="gramStart"/>
+      <w:r>
+        <w:rPr>
+          <w:lang w:val="ru-RU"/>
+        </w:rPr>
+        <w:t>Для</w:t>
+      </w:r>
+      <w:proofErr w:type="gramEnd"/>
+      <w:r>
+        <w:rPr>
+          <w:lang w:val="ru-RU"/>
+        </w:rPr>
+        <w:t xml:space="preserve"> </w:t>
+      </w:r>
+      <w:proofErr w:type="spellStart"/>
+      <w:r>
+        <w:rPr>
+          <w:lang w:val="ru-RU"/>
+        </w:rPr>
+        <w:t>перевірки</w:t>
+      </w:r>
+      <w:proofErr w:type="spellEnd"/>
+      <w:r>
+        <w:rPr>
+          <w:lang w:val="ru-RU"/>
+        </w:rPr>
+        <w:t xml:space="preserve"> </w:t>
+      </w:r>
+      <w:proofErr w:type="spellStart"/>
+      <w:r>
+        <w:rPr>
+          <w:lang w:val="ru-RU"/>
+        </w:rPr>
+        <w:t>коректності</w:t>
+      </w:r>
+      <w:proofErr w:type="spellEnd"/>
+      <w:r>
+        <w:rPr>
+          <w:lang w:val="ru-RU"/>
+        </w:rPr>
+        <w:t xml:space="preserve"> </w:t>
+      </w:r>
+      <w:proofErr w:type="spellStart"/>
+      <w:r>
+        <w:rPr>
+          <w:lang w:val="ru-RU"/>
+        </w:rPr>
+        <w:t>роботи</w:t>
+      </w:r>
+      <w:proofErr w:type="spellEnd"/>
+      <w:r>
+        <w:rPr>
+          <w:lang w:val="ru-RU"/>
+        </w:rPr>
+        <w:t xml:space="preserve"> </w:t>
+      </w:r>
+      <w:proofErr w:type="spellStart"/>
+      <w:r>
+        <w:rPr>
+          <w:lang w:val="ru-RU"/>
+        </w:rPr>
+        <w:t>програми</w:t>
+      </w:r>
+      <w:proofErr w:type="spellEnd"/>
+      <w:r>
+        <w:rPr>
+          <w:lang w:val="ru-RU"/>
+        </w:rPr>
+        <w:t xml:space="preserve"> </w:t>
+      </w:r>
+      <w:proofErr w:type="spellStart"/>
+      <w:r>
+        <w:rPr>
+          <w:lang w:val="ru-RU"/>
+        </w:rPr>
+        <w:t>було</w:t>
+      </w:r>
+      <w:proofErr w:type="spellEnd"/>
+      <w:r>
+        <w:rPr>
+          <w:lang w:val="ru-RU"/>
+        </w:rPr>
+        <w:t xml:space="preserve"> проведено ряд </w:t>
+      </w:r>
+      <w:proofErr w:type="spellStart"/>
+      <w:r>
+        <w:rPr>
+          <w:lang w:val="ru-RU"/>
+        </w:rPr>
+        <w:t>тестів</w:t>
+      </w:r>
+      <w:proofErr w:type="spellEnd"/>
+      <w:r>
+        <w:rPr>
+          <w:lang w:val="ru-RU"/>
+        </w:rPr>
+        <w:t>.</w:t>
+      </w:r>
     </w:p>
     <w:p>
       <w:pPr>
@@ -11080,19 +13228,25 @@
         <w:t xml:space="preserve">4.2. </w:t>
       </w:r>
       <w:bookmarkEnd w:id="16"/>
-      <w:proofErr w:type="spellStart"/>
-      <w:r>
-        <w:rPr>
-          <w:lang w:val="ru-RU"/>
-        </w:rPr>
-        <w:t>Використані</w:t>
-      </w:r>
-      <w:proofErr w:type="spellEnd"/>
-      <w:r>
-        <w:rPr>
-          <w:lang w:val="ru-RU"/>
-        </w:rPr>
-        <w:t xml:space="preserve"> </w:t>
+      <w:r>
+        <w:rPr>
+          <w:lang w:val="uk-UA"/>
+        </w:rPr>
+        <w:t>Використані технічні засоби</w:t>
+      </w:r>
+    </w:p>
+    <w:p>
+      <w:pPr>
+        <w:pStyle w:val="Main"/>
+        <w:rPr>
+          <w:lang w:val="ru-RU"/>
+        </w:rPr>
+      </w:pPr>
+      <w:r>
+        <w:rPr>
+          <w:lang w:val="uk-UA"/>
+        </w:rPr>
+        <w:t xml:space="preserve">При проведенні тестування використовувалися технічні засоби, описані в підрозділі 3.3.1 «Використані технічні засоби». </w:t>
       </w:r>
       <w:proofErr w:type="spellStart"/>
       <w:proofErr w:type="gramStart"/>
@@ -11100,28 +13254,106 @@
         <w:rPr>
           <w:lang w:val="ru-RU"/>
         </w:rPr>
-        <w:t>техн</w:t>
+        <w:t>П</w:t>
       </w:r>
       <w:proofErr w:type="gramEnd"/>
       <w:r>
         <w:rPr>
           <w:lang w:val="ru-RU"/>
         </w:rPr>
-        <w:t>ічні</w:t>
-      </w:r>
-      <w:proofErr w:type="spellEnd"/>
-      <w:r>
-        <w:rPr>
-          <w:lang w:val="ru-RU"/>
-        </w:rPr>
-        <w:t xml:space="preserve"> </w:t>
-      </w:r>
-      <w:proofErr w:type="spellStart"/>
-      <w:r>
-        <w:rPr>
-          <w:lang w:val="ru-RU"/>
-        </w:rPr>
-        <w:t>засоби</w:t>
+        <w:t>ід</w:t>
+      </w:r>
+      <w:proofErr w:type="spellEnd"/>
+      <w:r>
+        <w:rPr>
+          <w:lang w:val="ru-RU"/>
+        </w:rPr>
+        <w:t xml:space="preserve"> час </w:t>
+      </w:r>
+      <w:proofErr w:type="spellStart"/>
+      <w:r>
+        <w:rPr>
+          <w:lang w:val="ru-RU"/>
+        </w:rPr>
+        <w:t>проведення</w:t>
+      </w:r>
+      <w:proofErr w:type="spellEnd"/>
+      <w:r>
+        <w:rPr>
+          <w:lang w:val="ru-RU"/>
+        </w:rPr>
+        <w:t xml:space="preserve"> </w:t>
+      </w:r>
+      <w:proofErr w:type="spellStart"/>
+      <w:r>
+        <w:rPr>
+          <w:lang w:val="ru-RU"/>
+        </w:rPr>
+        <w:t>тестів</w:t>
+      </w:r>
+      <w:proofErr w:type="spellEnd"/>
+      <w:r>
+        <w:rPr>
+          <w:lang w:val="ru-RU"/>
+        </w:rPr>
+        <w:t xml:space="preserve"> </w:t>
+      </w:r>
+      <w:proofErr w:type="spellStart"/>
+      <w:r>
+        <w:rPr>
+          <w:lang w:val="ru-RU"/>
+        </w:rPr>
+        <w:t>використовувалася</w:t>
+      </w:r>
+      <w:proofErr w:type="spellEnd"/>
+      <w:r>
+        <w:rPr>
+          <w:lang w:val="ru-RU"/>
+        </w:rPr>
+        <w:t xml:space="preserve"> система ручного </w:t>
+      </w:r>
+      <w:proofErr w:type="spellStart"/>
+      <w:r>
+        <w:rPr>
+          <w:lang w:val="ru-RU"/>
+        </w:rPr>
+        <w:t>тестування</w:t>
+      </w:r>
+      <w:proofErr w:type="spellEnd"/>
+      <w:r>
+        <w:rPr>
+          <w:lang w:val="ru-RU"/>
+        </w:rPr>
+        <w:t>.</w:t>
+      </w:r>
+    </w:p>
+    <w:p>
+      <w:pPr>
+        <w:pStyle w:val="Title2"/>
+        <w:rPr>
+          <w:lang w:val="ru-RU"/>
+        </w:rPr>
+      </w:pPr>
+      <w:bookmarkStart w:id="17" w:name="_Toc417141582"/>
+      <w:r>
+        <w:rPr>
+          <w:lang w:val="uk-UA"/>
+        </w:rPr>
+        <w:t xml:space="preserve">4.3. </w:t>
+      </w:r>
+      <w:bookmarkEnd w:id="17"/>
+      <w:r>
+        <w:rPr>
+          <w:lang w:val="ru-RU"/>
+        </w:rPr>
+        <w:t xml:space="preserve">Порядок та методика </w:t>
+      </w:r>
+      <w:proofErr w:type="spellStart"/>
+      <w:r>
+        <w:rPr>
+          <w:lang w:val="ru-RU"/>
+        </w:rPr>
+        <w:t>випробувань</w:t>
       </w:r>
       <w:proofErr w:type="spellEnd"/>
     </w:p>
@@ -11129,9 +13361,268 @@
       <w:pPr>
         <w:pStyle w:val="Main"/>
         <w:rPr>
+          <w:lang w:val="ru-RU"/>
+        </w:rPr>
+      </w:pPr>
+      <w:r>
+        <w:rPr>
+          <w:lang w:val="ru-RU"/>
+        </w:rPr>
+        <w:t xml:space="preserve">Порядок </w:t>
+      </w:r>
+      <w:proofErr w:type="spellStart"/>
+      <w:r>
+        <w:rPr>
+          <w:lang w:val="ru-RU"/>
+        </w:rPr>
+        <w:t>проведення</w:t>
+      </w:r>
+      <w:proofErr w:type="spellEnd"/>
+      <w:r>
+        <w:rPr>
+          <w:lang w:val="ru-RU"/>
+        </w:rPr>
+        <w:t xml:space="preserve"> </w:t>
+      </w:r>
+      <w:proofErr w:type="spellStart"/>
+      <w:r>
+        <w:rPr>
+          <w:lang w:val="ru-RU"/>
+        </w:rPr>
+        <w:t>випробувань</w:t>
+      </w:r>
+      <w:proofErr w:type="spellEnd"/>
+      <w:r>
+        <w:rPr>
+          <w:lang w:val="ru-RU"/>
+        </w:rPr>
+        <w:t xml:space="preserve"> </w:t>
+      </w:r>
+      <w:proofErr w:type="spellStart"/>
+      <w:r>
+        <w:rPr>
+          <w:lang w:val="ru-RU"/>
+        </w:rPr>
+        <w:t>програмного</w:t>
+      </w:r>
+      <w:proofErr w:type="spellEnd"/>
+      <w:r>
+        <w:rPr>
+          <w:lang w:val="ru-RU"/>
+        </w:rPr>
+        <w:t xml:space="preserve"> </w:t>
+      </w:r>
+      <w:proofErr w:type="spellStart"/>
+      <w:r>
+        <w:rPr>
+          <w:lang w:val="ru-RU"/>
+        </w:rPr>
+        <w:t>забезпечення</w:t>
+      </w:r>
+      <w:proofErr w:type="spellEnd"/>
+      <w:r>
+        <w:rPr>
+          <w:lang w:val="ru-RU"/>
+        </w:rPr>
+        <w:t>:</w:t>
+      </w:r>
+    </w:p>
+    <w:p>
+      <w:pPr>
+        <w:pStyle w:val="Main"/>
+        <w:numPr>
+          <w:ilvl w:val="0"/>
+          <w:numId w:val="8"/>
+        </w:numPr>
+      </w:pPr>
+      <w:proofErr w:type="spellStart"/>
+      <w:r>
+        <w:t>з</w:t>
+      </w:r>
+      <w:r>
+        <w:t>апустити</w:t>
+      </w:r>
+      <w:proofErr w:type="spellEnd"/>
+      <w:r>
+        <w:t xml:space="preserve"> </w:t>
+      </w:r>
+      <w:proofErr w:type="spellStart"/>
+      <w:r>
+        <w:t>програму</w:t>
+      </w:r>
+      <w:proofErr w:type="spellEnd"/>
+      <w:r>
+        <w:t>;</w:t>
+      </w:r>
+    </w:p>
+    <w:p>
+      <w:pPr>
+        <w:pStyle w:val="Main"/>
+        <w:numPr>
+          <w:ilvl w:val="0"/>
+          <w:numId w:val="8"/>
+        </w:numPr>
+        <w:rPr>
+          <w:lang w:val="ru-RU"/>
+        </w:rPr>
+      </w:pPr>
+      <w:r>
+        <w:rPr>
+          <w:lang w:val="ru-RU"/>
+        </w:rPr>
+        <w:t xml:space="preserve">перейти до </w:t>
+      </w:r>
+      <w:r>
+        <w:rPr>
           <w:lang w:val="uk-UA"/>
         </w:rPr>
-      </w:pPr>
+        <w:t>введення функції однієї змінної у символьний рядок</w:t>
+      </w:r>
+      <w:r>
+        <w:rPr>
+          <w:lang w:val="ru-RU"/>
+        </w:rPr>
+        <w:t>;</w:t>
+      </w:r>
+    </w:p>
+    <w:p>
+      <w:pPr>
+        <w:pStyle w:val="Main"/>
+        <w:numPr>
+          <w:ilvl w:val="0"/>
+          <w:numId w:val="8"/>
+        </w:numPr>
+        <w:rPr>
+          <w:lang w:val="ru-RU"/>
+        </w:rPr>
+      </w:pPr>
+      <w:r>
+        <w:rPr>
+          <w:lang w:val="uk-UA"/>
+        </w:rPr>
+        <w:t>ввести межі та точність пошуку</w:t>
+      </w:r>
+      <w:r>
+        <w:rPr>
+          <w:lang w:val="ru-RU"/>
+        </w:rPr>
+        <w:t>;</w:t>
+      </w:r>
+    </w:p>
+    <w:p>
+      <w:pPr>
+        <w:pStyle w:val="Main"/>
+        <w:numPr>
+          <w:ilvl w:val="0"/>
+          <w:numId w:val="8"/>
+        </w:numPr>
+        <w:rPr>
+          <w:lang w:val="ru-RU"/>
+        </w:rPr>
+      </w:pPr>
+      <w:r>
+        <w:rPr>
+          <w:lang w:val="uk-UA"/>
+        </w:rPr>
+        <w:t>вибрати пошук максимуму функції та натиснути кнопку результат</w:t>
+      </w:r>
+      <w:r>
+        <w:rPr>
+          <w:lang w:val="ru-RU"/>
+        </w:rPr>
+        <w:t>;</w:t>
+      </w:r>
+    </w:p>
+    <w:p>
+      <w:pPr>
+        <w:pStyle w:val="Main"/>
+        <w:numPr>
+          <w:ilvl w:val="0"/>
+          <w:numId w:val="8"/>
+        </w:numPr>
+        <w:rPr>
+          <w:lang w:val="ru-RU"/>
+        </w:rPr>
+      </w:pPr>
+      <w:r>
+        <w:rPr>
+          <w:lang w:val="uk-UA"/>
+        </w:rPr>
+        <w:t>вибрати пошук мінімуму функції та натиснути кнопку результат</w:t>
+      </w:r>
+      <w:r>
+        <w:rPr>
+          <w:lang w:val="ru-RU"/>
+        </w:rPr>
+        <w:t>;</w:t>
+      </w:r>
+    </w:p>
+    <w:p>
+      <w:pPr>
+        <w:pStyle w:val="Main"/>
+        <w:numPr>
+          <w:ilvl w:val="0"/>
+          <w:numId w:val="8"/>
+        </w:numPr>
+      </w:pPr>
+      <w:r>
+        <w:rPr>
+          <w:lang w:val="uk-UA"/>
+        </w:rPr>
+        <w:t>переглянути результати пошуку</w:t>
+      </w:r>
+      <w:r>
+        <w:t>;</w:t>
+      </w:r>
+    </w:p>
+    <w:p>
+      <w:pPr>
+        <w:pStyle w:val="Main"/>
+        <w:numPr>
+          <w:ilvl w:val="0"/>
+          <w:numId w:val="8"/>
+        </w:numPr>
+        <w:rPr>
+          <w:lang w:val="ru-RU"/>
+        </w:rPr>
+      </w:pPr>
+      <w:r>
+        <w:rPr>
+          <w:lang w:val="uk-UA"/>
+        </w:rPr>
+        <w:t>повторити попередні дії з іншою функцією;</w:t>
+      </w:r>
+    </w:p>
+    <w:p>
+      <w:pPr>
+        <w:pStyle w:val="Main"/>
+        <w:numPr>
+          <w:ilvl w:val="0"/>
+          <w:numId w:val="8"/>
+        </w:numPr>
+        <w:rPr>
+          <w:lang w:val="ru-RU"/>
+        </w:rPr>
+      </w:pPr>
+      <w:proofErr w:type="spellStart"/>
+      <w:r>
+        <w:t>з</w:t>
+      </w:r>
+      <w:r>
+        <w:t>акрити</w:t>
+      </w:r>
+      <w:proofErr w:type="spellEnd"/>
+      <w:r>
+        <w:t xml:space="preserve"> </w:t>
+      </w:r>
+      <w:proofErr w:type="spellStart"/>
+      <w:r>
+        <w:t>програму</w:t>
+      </w:r>
+      <w:proofErr w:type="spellEnd"/>
+      <w:r>
+        <w:t>;</w:t>
+      </w:r>
     </w:p>
     <w:p>
       <w:pPr>
@@ -11140,19 +13631,25 @@
           <w:lang w:val="ru-RU"/>
         </w:rPr>
       </w:pPr>
-      <w:bookmarkStart w:id="17" w:name="_Toc417141582"/>
-      <w:r>
-        <w:rPr>
-          <w:lang w:val="uk-UA"/>
-        </w:rPr>
-        <w:t xml:space="preserve">4.3. </w:t>
-      </w:r>
-      <w:bookmarkEnd w:id="17"/>
-      <w:r>
-        <w:rPr>
-          <w:lang w:val="ru-RU"/>
-        </w:rPr>
-        <w:t xml:space="preserve">Порядок та методика </w:t>
+      <w:r>
+        <w:rPr>
+          <w:lang w:val="ru-RU"/>
+        </w:rPr>
+        <w:t xml:space="preserve">4.4. </w:t>
+      </w:r>
+      <w:proofErr w:type="spellStart"/>
+      <w:r>
+        <w:rPr>
+          <w:lang w:val="ru-RU"/>
+        </w:rPr>
+        <w:t>Результати</w:t>
+      </w:r>
+      <w:proofErr w:type="spellEnd"/>
+      <w:r>
+        <w:rPr>
+          <w:lang w:val="ru-RU"/>
+        </w:rPr>
+        <w:t xml:space="preserve"> </w:t>
       </w:r>
       <w:proofErr w:type="spellStart"/>
       <w:r>
@@ -11165,53 +13662,15 @@
     </w:p>
     <w:p>
       <w:pPr>
-        <w:pStyle w:val="Title2"/>
-        <w:rPr>
-          <w:lang w:val="ru-RU"/>
-        </w:rPr>
-      </w:pPr>
-      <w:r>
-        <w:rPr>
-          <w:lang w:val="ru-RU"/>
-        </w:rPr>
-        <w:t xml:space="preserve">4.4. </w:t>
-      </w:r>
-      <w:proofErr w:type="spellStart"/>
-      <w:r>
-        <w:rPr>
-          <w:lang w:val="ru-RU"/>
-        </w:rPr>
-        <w:t>Результати</w:t>
-      </w:r>
-      <w:proofErr w:type="spellEnd"/>
-      <w:r>
-        <w:rPr>
-          <w:lang w:val="ru-RU"/>
-        </w:rPr>
-        <w:t xml:space="preserve"> </w:t>
-      </w:r>
-      <w:proofErr w:type="spellStart"/>
-      <w:r>
-        <w:rPr>
-          <w:lang w:val="ru-RU"/>
-        </w:rPr>
-        <w:t>випробувань</w:t>
-      </w:r>
-      <w:proofErr w:type="spellEnd"/>
-    </w:p>
-    <w:p>
-      <w:pPr>
-        <w:pStyle w:val="Main"/>
-        <w:rPr>
-          <w:lang w:val="uk-UA"/>
-        </w:rPr>
-      </w:pPr>
-    </w:p>
-    <w:p>
-      <w:pPr>
-        <w:spacing w:after="200" w:line="276" w:lineRule="auto"/>
-        <w:ind w:firstLine="0"/>
-        <w:jc w:val="left"/>
+        <w:widowControl w:val="0"/>
+        <w:tabs>
+          <w:tab w:val="left" w:pos="2660"/>
+        </w:tabs>
+        <w:autoSpaceDE w:val="0"/>
+        <w:autoSpaceDN w:val="0"/>
+        <w:adjustRightInd w:val="0"/>
+        <w:spacing w:line="239" w:lineRule="auto"/>
+        <w:ind w:left="720"/>
         <w:rPr>
           <w:rFonts w:eastAsiaTheme="majorEastAsia"/>
           <w:b/>
@@ -11221,6 +13680,182 @@
           <w:lang w:val="uk-UA"/>
         </w:rPr>
       </w:pPr>
+      <w:proofErr w:type="spellStart"/>
+      <w:r>
+        <w:rPr>
+          <w:lang w:val="ru-RU"/>
+        </w:rPr>
+        <w:t>Випробування</w:t>
+      </w:r>
+      <w:proofErr w:type="spellEnd"/>
+      <w:r>
+        <w:rPr>
+          <w:sz w:val="24"/>
+          <w:szCs w:val="24"/>
+          <w:lang w:val="ru-RU"/>
+        </w:rPr>
+        <w:tab/>
+      </w:r>
+      <w:proofErr w:type="spellStart"/>
+      <w:r>
+        <w:rPr>
+          <w:lang w:val="ru-RU"/>
+        </w:rPr>
+        <w:t>програмного</w:t>
+      </w:r>
+      <w:proofErr w:type="spellEnd"/>
+      <w:r>
+        <w:rPr>
+          <w:lang w:val="ru-RU"/>
+        </w:rPr>
+        <w:t xml:space="preserve">  продукту  проводилось  </w:t>
+      </w:r>
+      <w:r>
+        <w:rPr>
+          <w:lang w:val="ru-RU"/>
+        </w:rPr>
+        <w:t xml:space="preserve">шляхом </w:t>
+      </w:r>
+      <w:proofErr w:type="spellStart"/>
+      <w:r>
+        <w:rPr>
+          <w:lang w:val="ru-RU"/>
+        </w:rPr>
+        <w:t>тестування</w:t>
+      </w:r>
+      <w:proofErr w:type="spellEnd"/>
+      <w:r>
+        <w:rPr>
+          <w:lang w:val="ru-RU"/>
+        </w:rPr>
+        <w:t xml:space="preserve"> </w:t>
+      </w:r>
+      <w:proofErr w:type="spellStart"/>
+      <w:proofErr w:type="gramStart"/>
+      <w:r>
+        <w:rPr>
+          <w:lang w:val="ru-RU"/>
+        </w:rPr>
+        <w:t>р</w:t>
+      </w:r>
+      <w:proofErr w:type="gramEnd"/>
+      <w:r>
+        <w:rPr>
+          <w:lang w:val="ru-RU"/>
+        </w:rPr>
+        <w:t>ізних</w:t>
+      </w:r>
+      <w:proofErr w:type="spellEnd"/>
+      <w:r>
+        <w:rPr>
+          <w:lang w:val="ru-RU"/>
+        </w:rPr>
+        <w:t xml:space="preserve"> </w:t>
+      </w:r>
+      <w:proofErr w:type="spellStart"/>
+      <w:r>
+        <w:rPr>
+          <w:lang w:val="ru-RU"/>
+        </w:rPr>
+        <w:t>введених</w:t>
+      </w:r>
+      <w:proofErr w:type="spellEnd"/>
+      <w:r>
+        <w:rPr>
+          <w:lang w:val="ru-RU"/>
+        </w:rPr>
+        <w:t xml:space="preserve"> </w:t>
+      </w:r>
+      <w:proofErr w:type="spellStart"/>
+      <w:r>
+        <w:rPr>
+          <w:lang w:val="ru-RU"/>
+        </w:rPr>
+        <w:t>функцій</w:t>
+      </w:r>
+      <w:proofErr w:type="spellEnd"/>
+      <w:r>
+        <w:rPr>
+          <w:lang w:val="ru-RU"/>
+        </w:rPr>
+        <w:t xml:space="preserve">. </w:t>
+      </w:r>
+      <w:r>
+        <w:rPr>
+          <w:lang w:val="ru-RU"/>
+        </w:rPr>
+        <w:t xml:space="preserve"> При  </w:t>
+      </w:r>
+      <w:proofErr w:type="spellStart"/>
+      <w:r>
+        <w:rPr>
+          <w:lang w:val="ru-RU"/>
+        </w:rPr>
+        <w:t>проведенні</w:t>
+      </w:r>
+      <w:proofErr w:type="spellEnd"/>
+      <w:r>
+        <w:rPr>
+          <w:lang w:val="ru-RU"/>
+        </w:rPr>
+        <w:t xml:space="preserve">  </w:t>
+      </w:r>
+      <w:proofErr w:type="spellStart"/>
+      <w:r>
+        <w:rPr>
+          <w:lang w:val="ru-RU"/>
+        </w:rPr>
+        <w:t>випробувань</w:t>
+      </w:r>
+      <w:proofErr w:type="spellEnd"/>
+      <w:r>
+        <w:rPr>
+          <w:lang w:val="ru-RU"/>
+        </w:rPr>
+        <w:t xml:space="preserve">  </w:t>
+      </w:r>
+      <w:proofErr w:type="spellStart"/>
+      <w:r>
+        <w:rPr>
+          <w:lang w:val="ru-RU"/>
+        </w:rPr>
+        <w:t>серйозних</w:t>
+      </w:r>
+      <w:proofErr w:type="spellEnd"/>
+      <w:r>
+        <w:rPr>
+          <w:lang w:val="ru-RU"/>
+        </w:rPr>
+        <w:t xml:space="preserve"> </w:t>
+      </w:r>
+      <w:proofErr w:type="spellStart"/>
+      <w:r>
+        <w:rPr>
+          <w:lang w:val="ru-RU"/>
+        </w:rPr>
+        <w:t>недоліків</w:t>
+      </w:r>
+      <w:proofErr w:type="spellEnd"/>
+      <w:r>
+        <w:rPr>
+          <w:lang w:val="ru-RU"/>
+        </w:rPr>
+        <w:t xml:space="preserve"> не </w:t>
+      </w:r>
+      <w:proofErr w:type="spellStart"/>
+      <w:r>
+        <w:rPr>
+          <w:lang w:val="ru-RU"/>
+        </w:rPr>
+        <w:t>виявлено</w:t>
+      </w:r>
+      <w:proofErr w:type="spellEnd"/>
+      <w:r>
+        <w:rPr>
+          <w:lang w:val="ru-RU"/>
+        </w:rPr>
+        <w:t>.</w:t>
+      </w:r>
       <w:r>
         <w:rPr>
           <w:lang w:val="uk-UA"/>
@@ -11368,7 +14003,7 @@
                     <pic:cNvPicPr/>
                   </pic:nvPicPr>
                   <pic:blipFill>
-                    <a:blip r:embed="rId9">
+                    <a:blip r:embed="rId10">
                       <a:extLst>
                         <a:ext uri="{28A0092B-C50C-407E-A947-70E740481C1C}">
                           <a14:useLocalDpi xmlns:a14="http://schemas.microsoft.com/office/drawing/2010/main" val="0"/>
@@ -11432,7 +14067,7 @@
       </w:pPr>
     </w:p>
     <w:sectPr>
-      <w:headerReference w:type="default" r:id="rId10"/>
+      <w:headerReference w:type="default" r:id="rId11"/>
       <w:pgSz w:w="11906" w:h="16838" w:code="9"/>
       <w:pgMar w:top="1247" w:right="851" w:bottom="851" w:left="1418" w:header="851" w:footer="709" w:gutter="0"/>
       <w:pgBorders w:offsetFrom="page">
@@ -11860,6 +14495,232 @@
     </w:lvl>
   </w:abstractNum>
   <w:abstractNum w:abstractNumId="3">
+    <w:nsid w:val="13B52FC8"/>
+    <w:multiLevelType w:val="hybridMultilevel"/>
+    <w:tmpl w:val="751AE802"/>
+    <w:lvl w:ilvl="0" w:tplc="D1D0A62E">
+      <w:start w:val="3"/>
+      <w:numFmt w:val="bullet"/>
+      <w:lvlText w:val="-"/>
+      <w:lvlJc w:val="left"/>
+      <w:pPr>
+        <w:ind w:left="1440" w:hanging="360"/>
+      </w:pPr>
+      <w:rPr>
+        <w:rFonts w:ascii="Calibri" w:eastAsiaTheme="minorHAnsi" w:hAnsi="Calibri" w:cstheme="minorBidi" w:hint="default"/>
+      </w:rPr>
+    </w:lvl>
+    <w:lvl w:ilvl="1" w:tplc="04190003" w:tentative="1">
+      <w:start w:val="1"/>
+      <w:numFmt w:val="bullet"/>
+      <w:lvlText w:val="o"/>
+      <w:lvlJc w:val="left"/>
+      <w:pPr>
+        <w:ind w:left="2160" w:hanging="360"/>
+      </w:pPr>
+      <w:rPr>
+        <w:rFonts w:ascii="Courier New" w:hAnsi="Courier New" w:cs="Courier New" w:hint="default"/>
+      </w:rPr>
+    </w:lvl>
+    <w:lvl w:ilvl="2" w:tplc="04190005" w:tentative="1">
+      <w:start w:val="1"/>
+      <w:numFmt w:val="bullet"/>
+      <w:lvlText w:val=""/>
+      <w:lvlJc w:val="left"/>
+      <w:pPr>
+        <w:ind w:left="2880" w:hanging="360"/>
+      </w:pPr>
+      <w:rPr>
+        <w:rFonts w:ascii="Wingdings" w:hAnsi="Wingdings" w:hint="default"/>
+      </w:rPr>
+    </w:lvl>
+    <w:lvl w:ilvl="3" w:tplc="04190001" w:tentative="1">
+      <w:start w:val="1"/>
+      <w:numFmt w:val="bullet"/>
+      <w:lvlText w:val=""/>
+      <w:lvlJc w:val="left"/>
+      <w:pPr>
+        <w:ind w:left="3600" w:hanging="360"/>
+      </w:pPr>
+      <w:rPr>
+        <w:rFonts w:ascii="Symbol" w:hAnsi="Symbol" w:hint="default"/>
+      </w:rPr>
+    </w:lvl>
+    <w:lvl w:ilvl="4" w:tplc="04190003" w:tentative="1">
+      <w:start w:val="1"/>
+      <w:numFmt w:val="bullet"/>
+      <w:lvlText w:val="o"/>
+      <w:lvlJc w:val="left"/>
+      <w:pPr>
+        <w:ind w:left="4320" w:hanging="360"/>
+      </w:pPr>
+      <w:rPr>
+        <w:rFonts w:ascii="Courier New" w:hAnsi="Courier New" w:cs="Courier New" w:hint="default"/>
+      </w:rPr>
+    </w:lvl>
+    <w:lvl w:ilvl="5" w:tplc="04190005" w:tentative="1">
+      <w:start w:val="1"/>
+      <w:numFmt w:val="bullet"/>
+      <w:lvlText w:val=""/>
+      <w:lvlJc w:val="left"/>
+      <w:pPr>
+        <w:ind w:left="5040" w:hanging="360"/>
+      </w:pPr>
+      <w:rPr>
+        <w:rFonts w:ascii="Wingdings" w:hAnsi="Wingdings" w:hint="default"/>
+      </w:rPr>
+    </w:lvl>
+    <w:lvl w:ilvl="6" w:tplc="04190001" w:tentative="1">
+      <w:start w:val="1"/>
+      <w:numFmt w:val="bullet"/>
+      <w:lvlText w:val=""/>
+      <w:lvlJc w:val="left"/>
+      <w:pPr>
+        <w:ind w:left="5760" w:hanging="360"/>
+      </w:pPr>
+      <w:rPr>
+        <w:rFonts w:ascii="Symbol" w:hAnsi="Symbol" w:hint="default"/>
+      </w:rPr>
+    </w:lvl>
+    <w:lvl w:ilvl="7" w:tplc="04190003" w:tentative="1">
+      <w:start w:val="1"/>
+      <w:numFmt w:val="bullet"/>
+      <w:lvlText w:val="o"/>
+      <w:lvlJc w:val="left"/>
+      <w:pPr>
+        <w:ind w:left="6480" w:hanging="360"/>
+      </w:pPr>
+      <w:rPr>
+        <w:rFonts w:ascii="Courier New" w:hAnsi="Courier New" w:cs="Courier New" w:hint="default"/>
+      </w:rPr>
+    </w:lvl>
+    <w:lvl w:ilvl="8" w:tplc="04190005" w:tentative="1">
+      <w:start w:val="1"/>
+      <w:numFmt w:val="bullet"/>
+      <w:lvlText w:val=""/>
+      <w:lvlJc w:val="left"/>
+      <w:pPr>
+        <w:ind w:left="7200" w:hanging="360"/>
+      </w:pPr>
+      <w:rPr>
+        <w:rFonts w:ascii="Wingdings" w:hAnsi="Wingdings" w:hint="default"/>
+      </w:rPr>
+    </w:lvl>
+  </w:abstractNum>
+  <w:abstractNum w:abstractNumId="4">
+    <w:nsid w:val="23EF444F"/>
+    <w:multiLevelType w:val="hybridMultilevel"/>
+    <w:tmpl w:val="776629E2"/>
+    <w:lvl w:ilvl="0" w:tplc="D1D0A62E">
+      <w:start w:val="3"/>
+      <w:numFmt w:val="bullet"/>
+      <w:lvlText w:val="-"/>
+      <w:lvlJc w:val="left"/>
+      <w:pPr>
+        <w:ind w:left="1440" w:hanging="360"/>
+      </w:pPr>
+      <w:rPr>
+        <w:rFonts w:ascii="Calibri" w:eastAsiaTheme="minorHAnsi" w:hAnsi="Calibri" w:cstheme="minorBidi" w:hint="default"/>
+      </w:rPr>
+    </w:lvl>
+    <w:lvl w:ilvl="1" w:tplc="04190003" w:tentative="1">
+      <w:start w:val="1"/>
+      <w:numFmt w:val="bullet"/>
+      <w:lvlText w:val="o"/>
+      <w:lvlJc w:val="left"/>
+      <w:pPr>
+        <w:ind w:left="2160" w:hanging="360"/>
+      </w:pPr>
+      <w:rPr>
+        <w:rFonts w:ascii="Courier New" w:hAnsi="Courier New" w:cs="Courier New" w:hint="default"/>
+      </w:rPr>
+    </w:lvl>
+    <w:lvl w:ilvl="2" w:tplc="04190005" w:tentative="1">
+      <w:start w:val="1"/>
+      <w:numFmt w:val="bullet"/>
+      <w:lvlText w:val=""/>
+      <w:lvlJc w:val="left"/>
+      <w:pPr>
+        <w:ind w:left="2880" w:hanging="360"/>
+      </w:pPr>
+      <w:rPr>
+        <w:rFonts w:ascii="Wingdings" w:hAnsi="Wingdings" w:hint="default"/>
+      </w:rPr>
+    </w:lvl>
+    <w:lvl w:ilvl="3" w:tplc="04190001" w:tentative="1">
+      <w:start w:val="1"/>
+      <w:numFmt w:val="bullet"/>
+      <w:lvlText w:val=""/>
+      <w:lvlJc w:val="left"/>
+      <w:pPr>
+        <w:ind w:left="3600" w:hanging="360"/>
+      </w:pPr>
+      <w:rPr>
+        <w:rFonts w:ascii="Symbol" w:hAnsi="Symbol" w:hint="default"/>
+      </w:rPr>
+    </w:lvl>
+    <w:lvl w:ilvl="4" w:tplc="04190003" w:tentative="1">
+      <w:start w:val="1"/>
+      <w:numFmt w:val="bullet"/>
+      <w:lvlText w:val="o"/>
+      <w:lvlJc w:val="left"/>
+      <w:pPr>
+        <w:ind w:left="4320" w:hanging="360"/>
+      </w:pPr>
+      <w:rPr>
+        <w:rFonts w:ascii="Courier New" w:hAnsi="Courier New" w:cs="Courier New" w:hint="default"/>
+      </w:rPr>
+    </w:lvl>
+    <w:lvl w:ilvl="5" w:tplc="04190005" w:tentative="1">
+      <w:start w:val="1"/>
+      <w:numFmt w:val="bullet"/>
+      <w:lvlText w:val=""/>
+      <w:lvlJc w:val="left"/>
+      <w:pPr>
+        <w:ind w:left="5040" w:hanging="360"/>
+      </w:pPr>
+      <w:rPr>
+        <w:rFonts w:ascii="Wingdings" w:hAnsi="Wingdings" w:hint="default"/>
+      </w:rPr>
+    </w:lvl>
+    <w:lvl w:ilvl="6" w:tplc="04190001" w:tentative="1">
+      <w:start w:val="1"/>
+      <w:numFmt w:val="bullet"/>
+      <w:lvlText w:val=""/>
+      <w:lvlJc w:val="left"/>
+      <w:pPr>
+        <w:ind w:left="5760" w:hanging="360"/>
+      </w:pPr>
+      <w:rPr>
+        <w:rFonts w:ascii="Symbol" w:hAnsi="Symbol" w:hint="default"/>
+      </w:rPr>
+    </w:lvl>
+    <w:lvl w:ilvl="7" w:tplc="04190003" w:tentative="1">
+      <w:start w:val="1"/>
+      <w:numFmt w:val="bullet"/>
+      <w:lvlText w:val="o"/>
+      <w:lvlJc w:val="left"/>
+      <w:pPr>
+        <w:ind w:left="6480" w:hanging="360"/>
+      </w:pPr>
+      <w:rPr>
+        <w:rFonts w:ascii="Courier New" w:hAnsi="Courier New" w:cs="Courier New" w:hint="default"/>
+      </w:rPr>
+    </w:lvl>
+    <w:lvl w:ilvl="8" w:tplc="04190005" w:tentative="1">
+      <w:start w:val="1"/>
+      <w:numFmt w:val="bullet"/>
+      <w:lvlText w:val=""/>
+      <w:lvlJc w:val="left"/>
+      <w:pPr>
+        <w:ind w:left="7200" w:hanging="360"/>
+      </w:pPr>
+      <w:rPr>
+        <w:rFonts w:ascii="Wingdings" w:hAnsi="Wingdings" w:hint="default"/>
+      </w:rPr>
+    </w:lvl>
+  </w:abstractNum>
+  <w:abstractNum w:abstractNumId="5">
     <w:nsid w:val="2C1A25C6"/>
     <w:multiLevelType w:val="hybridMultilevel"/>
     <w:tmpl w:val="B3069740"/>
@@ -11972,7 +14833,7 @@
       </w:rPr>
     </w:lvl>
   </w:abstractNum>
-  <w:abstractNum w:abstractNumId="4">
+  <w:abstractNum w:abstractNumId="6">
     <w:nsid w:val="306726E3"/>
     <w:multiLevelType w:val="hybridMultilevel"/>
     <w:tmpl w:val="0750FD5E"/>
@@ -12085,7 +14946,120 @@
       </w:rPr>
     </w:lvl>
   </w:abstractNum>
-  <w:abstractNum w:abstractNumId="5">
+  <w:abstractNum w:abstractNumId="7">
+    <w:nsid w:val="31287DD8"/>
+    <w:multiLevelType w:val="hybridMultilevel"/>
+    <w:tmpl w:val="4C70E8A4"/>
+    <w:lvl w:ilvl="0" w:tplc="D1D0A62E">
+      <w:start w:val="3"/>
+      <w:numFmt w:val="bullet"/>
+      <w:lvlText w:val="-"/>
+      <w:lvlJc w:val="left"/>
+      <w:pPr>
+        <w:ind w:left="1440" w:hanging="360"/>
+      </w:pPr>
+      <w:rPr>
+        <w:rFonts w:ascii="Calibri" w:eastAsiaTheme="minorHAnsi" w:hAnsi="Calibri" w:cstheme="minorBidi" w:hint="default"/>
+      </w:rPr>
+    </w:lvl>
+    <w:lvl w:ilvl="1" w:tplc="04190003" w:tentative="1">
+      <w:start w:val="1"/>
+      <w:numFmt w:val="bullet"/>
+      <w:lvlText w:val="o"/>
+      <w:lvlJc w:val="left"/>
+      <w:pPr>
+        <w:ind w:left="2160" w:hanging="360"/>
+      </w:pPr>
+      <w:rPr>
+        <w:rFonts w:ascii="Courier New" w:hAnsi="Courier New" w:cs="Courier New" w:hint="default"/>
+      </w:rPr>
+    </w:lvl>
+    <w:lvl w:ilvl="2" w:tplc="04190005" w:tentative="1">
+      <w:start w:val="1"/>
+      <w:numFmt w:val="bullet"/>
+      <w:lvlText w:val=""/>
+      <w:lvlJc w:val="left"/>
+      <w:pPr>
+        <w:ind w:left="2880" w:hanging="360"/>
+      </w:pPr>
+      <w:rPr>
+        <w:rFonts w:ascii="Wingdings" w:hAnsi="Wingdings" w:hint="default"/>
+      </w:rPr>
+    </w:lvl>
+    <w:lvl w:ilvl="3" w:tplc="04190001" w:tentative="1">
+      <w:start w:val="1"/>
+      <w:numFmt w:val="bullet"/>
+      <w:lvlText w:val=""/>
+      <w:lvlJc w:val="left"/>
+      <w:pPr>
+        <w:ind w:left="3600" w:hanging="360"/>
+      </w:pPr>
+      <w:rPr>
+        <w:rFonts w:ascii="Symbol" w:hAnsi="Symbol" w:hint="default"/>
+      </w:rPr>
+    </w:lvl>
+    <w:lvl w:ilvl="4" w:tplc="04190003" w:tentative="1">
+      <w:start w:val="1"/>
+      <w:numFmt w:val="bullet"/>
+      <w:lvlText w:val="o"/>
+      <w:lvlJc w:val="left"/>
+      <w:pPr>
+        <w:ind w:left="4320" w:hanging="360"/>
+      </w:pPr>
+      <w:rPr>
+        <w:rFonts w:ascii="Courier New" w:hAnsi="Courier New" w:cs="Courier New" w:hint="default"/>
+      </w:rPr>
+    </w:lvl>
+    <w:lvl w:ilvl="5" w:tplc="04190005" w:tentative="1">
+      <w:start w:val="1"/>
+      <w:numFmt w:val="bullet"/>
+      <w:lvlText w:val=""/>
+      <w:lvlJc w:val="left"/>
+      <w:pPr>
+        <w:ind w:left="5040" w:hanging="360"/>
+      </w:pPr>
+      <w:rPr>
+        <w:rFonts w:ascii="Wingdings" w:hAnsi="Wingdings" w:hint="default"/>
+      </w:rPr>
+    </w:lvl>
+    <w:lvl w:ilvl="6" w:tplc="04190001" w:tentative="1">
+      <w:start w:val="1"/>
+      <w:numFmt w:val="bullet"/>
+      <w:lvlText w:val=""/>
+      <w:lvlJc w:val="left"/>
+      <w:pPr>
+        <w:ind w:left="5760" w:hanging="360"/>
+      </w:pPr>
+      <w:rPr>
+        <w:rFonts w:ascii="Symbol" w:hAnsi="Symbol" w:hint="default"/>
+      </w:rPr>
+    </w:lvl>
+    <w:lvl w:ilvl="7" w:tplc="04190003" w:tentative="1">
+      <w:start w:val="1"/>
+      <w:numFmt w:val="bullet"/>
+      <w:lvlText w:val="o"/>
+      <w:lvlJc w:val="left"/>
+      <w:pPr>
+        <w:ind w:left="6480" w:hanging="360"/>
+      </w:pPr>
+      <w:rPr>
+        <w:rFonts w:ascii="Courier New" w:hAnsi="Courier New" w:cs="Courier New" w:hint="default"/>
+      </w:rPr>
+    </w:lvl>
+    <w:lvl w:ilvl="8" w:tplc="04190005" w:tentative="1">
+      <w:start w:val="1"/>
+      <w:numFmt w:val="bullet"/>
+      <w:lvlText w:val=""/>
+      <w:lvlJc w:val="left"/>
+      <w:pPr>
+        <w:ind w:left="7200" w:hanging="360"/>
+      </w:pPr>
+      <w:rPr>
+        <w:rFonts w:ascii="Wingdings" w:hAnsi="Wingdings" w:hint="default"/>
+      </w:rPr>
+    </w:lvl>
+  </w:abstractNum>
+  <w:abstractNum w:abstractNumId="8">
     <w:nsid w:val="39F47705"/>
     <w:multiLevelType w:val="multilevel"/>
     <w:tmpl w:val="0419001F"/>
@@ -12198,7 +15172,7 @@
       </w:pPr>
     </w:lvl>
   </w:abstractNum>
-  <w:abstractNum w:abstractNumId="6">
+  <w:abstractNum w:abstractNumId="9">
     <w:nsid w:val="534B2C62"/>
     <w:multiLevelType w:val="hybridMultilevel"/>
     <w:tmpl w:val="CC80D726"/>
@@ -12311,7 +15285,7 @@
       </w:rPr>
     </w:lvl>
   </w:abstractNum>
-  <w:abstractNum w:abstractNumId="7">
+  <w:abstractNum w:abstractNumId="10">
     <w:nsid w:val="5937506C"/>
     <w:multiLevelType w:val="hybridMultilevel"/>
     <w:tmpl w:val="CBEA8A78"/>
@@ -12424,7 +15398,7 @@
       </w:rPr>
     </w:lvl>
   </w:abstractNum>
-  <w:abstractNum w:abstractNumId="8">
+  <w:abstractNum w:abstractNumId="11">
     <w:nsid w:val="5D706048"/>
     <w:multiLevelType w:val="hybridMultilevel"/>
     <w:tmpl w:val="F4B8C06C"/>
@@ -12537,7 +15511,7 @@
       </w:rPr>
     </w:lvl>
   </w:abstractNum>
-  <w:abstractNum w:abstractNumId="9">
+  <w:abstractNum w:abstractNumId="12">
     <w:nsid w:val="79034297"/>
     <w:multiLevelType w:val="hybridMultilevel"/>
     <w:tmpl w:val="A0902A70"/>
@@ -12654,7 +15628,7 @@
     <w:abstractNumId w:val="2"/>
   </w:num>
   <w:num w:numId="2">
-    <w:abstractNumId w:val="5"/>
+    <w:abstractNumId w:val="8"/>
     <w:lvlOverride w:ilvl="0">
       <w:startOverride w:val="1"/>
     </w:lvlOverride>
@@ -12684,28 +15658,37 @@
     </w:lvlOverride>
   </w:num>
   <w:num w:numId="3">
-    <w:abstractNumId w:val="8"/>
+    <w:abstractNumId w:val="11"/>
   </w:num>
   <w:num w:numId="4">
     <w:abstractNumId w:val="1"/>
   </w:num>
   <w:num w:numId="5">
-    <w:abstractNumId w:val="4"/>
+    <w:abstractNumId w:val="6"/>
   </w:num>
   <w:num w:numId="6">
-    <w:abstractNumId w:val="7"/>
+    <w:abstractNumId w:val="10"/>
   </w:num>
   <w:num w:numId="7">
-    <w:abstractNumId w:val="3"/>
+    <w:abstractNumId w:val="5"/>
   </w:num>
   <w:num w:numId="8">
     <w:abstractNumId w:val="0"/>
   </w:num>
   <w:num w:numId="9">
-    <w:abstractNumId w:val="6"/>
+    <w:abstractNumId w:val="9"/>
   </w:num>
   <w:num w:numId="10">
-    <w:abstractNumId w:val="9"/>
+    <w:abstractNumId w:val="12"/>
+  </w:num>
+  <w:num w:numId="11">
+    <w:abstractNumId w:val="4"/>
+  </w:num>
+  <w:num w:numId="12">
+    <w:abstractNumId w:val="7"/>
+  </w:num>
+  <w:num w:numId="13">
+    <w:abstractNumId w:val="3"/>
   </w:num>
 </w:numbering>
 </file>
@@ -14190,7 +17173,7 @@
 </file>
 
 <file path=customXml/itemProps1.xml><?xml version="1.0" encoding="utf-8"?>
-<ds:datastoreItem xmlns:ds="http://schemas.openxmlformats.org/officeDocument/2006/customXml" ds:itemID="{16218313-35F4-4FC5-893D-4D3406544AE4}">
+<ds:datastoreItem xmlns:ds="http://schemas.openxmlformats.org/officeDocument/2006/customXml" ds:itemID="{21972001-0684-49BA-98A8-78F37889BF37}">
   <ds:schemaRefs>
     <ds:schemaRef ds:uri="http://schemas.openxmlformats.org/officeDocument/2006/bibliography"/>
   </ds:schemaRefs>

</xml_diff>